<commit_message>
Add report more cleanings
</commit_message>
<xml_diff>
--- a/proj/ProjectReport_G27-1.docx
+++ b/proj/ProjectReport_G27-1.docx
@@ -1006,7 +1006,25 @@
             <w:webHidden/>
             <w:lang w:val="en-GB"/>
           </w:rPr>
-          <w:t>2.2.1</w:t>
+          <w:t>2.2</w:t>
+        </w:r>
+        <w:r>
+          <w:rPr>
+            <w:rStyle w:val="IndexLink"/>
+            <w:rFonts w:ascii="CMU Serif Roman" w:hAnsi="CMU Serif Roman" w:cs="CMU Serif Roman"/>
+            <w:webHidden/>
+            <w:lang w:val="en-GB"/>
+          </w:rPr>
+          <w:t>.</w:t>
+        </w:r>
+        <w:r>
+          <w:rPr>
+            <w:rStyle w:val="IndexLink"/>
+            <w:rFonts w:ascii="CMU Serif Roman" w:hAnsi="CMU Serif Roman" w:cs="CMU Serif Roman"/>
+            <w:webHidden/>
+            <w:lang w:val="en-GB"/>
+          </w:rPr>
+          <w:t>1</w:t>
         </w:r>
         <w:r>
           <w:rPr>
@@ -4015,6 +4033,7 @@
       <w:r>
         <w:rPr>
           <w:b w:val="0"/>
+          <w:sz w:val="20"/>
         </w:rPr>
         <w:t xml:space="preserve">Tal como no primeiro problema, fez-se a normalização dos dados para evitar influências das diferentes escalas entre atributos nos resultados obtidos pelo algoritmo K-Means. </w:t>
       </w:r>
@@ -4243,7 +4262,7 @@
           <w:lang w:val="pt-PT" w:eastAsia="pt-PT"/>
         </w:rPr>
         <w:drawing>
-          <wp:anchor distT="0" distB="0" distL="114300" distR="114300" simplePos="0" relativeHeight="251658240" behindDoc="0" locked="0" layoutInCell="1" allowOverlap="1" wp14:anchorId="11C60A62" wp14:editId="75891183">
+          <wp:anchor distT="0" distB="0" distL="114300" distR="114300" simplePos="0" relativeHeight="251658240" behindDoc="0" locked="0" layoutInCell="1" allowOverlap="1" wp14:anchorId="6B8206D9" wp14:editId="764D9788">
             <wp:simplePos x="0" y="0"/>
             <wp:positionH relativeFrom="margin">
               <wp:align>right</wp:align>
@@ -4978,7 +4997,7 @@
           <w:lang w:val="pt-PT" w:eastAsia="pt-PT"/>
         </w:rPr>
         <w:drawing>
-          <wp:anchor distT="0" distB="0" distL="114300" distR="114300" simplePos="0" relativeHeight="251660288" behindDoc="0" locked="0" layoutInCell="1" allowOverlap="1" wp14:anchorId="3A3AC697" wp14:editId="7BE17308">
+          <wp:anchor distT="0" distB="0" distL="114300" distR="114300" simplePos="0" relativeHeight="251660288" behindDoc="0" locked="0" layoutInCell="1" allowOverlap="1" wp14:anchorId="19BB4168" wp14:editId="3FC8F624">
             <wp:simplePos x="0" y="0"/>
             <wp:positionH relativeFrom="margin">
               <wp:posOffset>3276600</wp:posOffset>
@@ -5046,7 +5065,7 @@
           <w:lang w:val="pt-PT" w:eastAsia="pt-PT"/>
         </w:rPr>
         <w:drawing>
-          <wp:anchor distT="0" distB="0" distL="114300" distR="114300" simplePos="0" relativeHeight="251659264" behindDoc="0" locked="0" layoutInCell="1" allowOverlap="1" wp14:anchorId="7638A8E9" wp14:editId="76B4D852">
+          <wp:anchor distT="0" distB="0" distL="114300" distR="114300" simplePos="0" relativeHeight="251659264" behindDoc="0" locked="0" layoutInCell="1" allowOverlap="1" wp14:anchorId="1B97A83C" wp14:editId="241DC184">
             <wp:simplePos x="0" y="0"/>
             <wp:positionH relativeFrom="margin">
               <wp:align>left</wp:align>
@@ -5314,17 +5333,274 @@
       </w:pPr>
       <w:r>
         <w:rPr>
+          <w:rStyle w:val="fontstyle01"/>
+          <w:rFonts w:ascii="CMU Serif Roman" w:hAnsi="CMU Serif Roman" w:cs="CMU Serif Roman"/>
+          <w:color w:val="auto"/>
+          <w:sz w:val="22"/>
+          <w:szCs w:val="22"/>
+          <w:lang w:val="pt-PT"/>
+        </w:rPr>
+        <w:t xml:space="preserve">Como se pode ver a partir dos gráficos, para um valor de k=2 o </w:t>
+      </w:r>
+      <w:r>
+        <w:rPr>
+          <w:rStyle w:val="fontstyle01"/>
+          <w:rFonts w:ascii="CMU Serif Roman" w:hAnsi="CMU Serif Roman" w:cs="CMU Serif Roman"/>
+          <w:i/>
+          <w:color w:val="auto"/>
+          <w:sz w:val="22"/>
+          <w:szCs w:val="22"/>
+          <w:lang w:val="pt-PT"/>
+        </w:rPr>
+        <w:t xml:space="preserve">Silhouette Score </w:t>
+      </w:r>
+      <w:r>
+        <w:rPr>
+          <w:rStyle w:val="fontstyle01"/>
+          <w:rFonts w:ascii="CMU Serif Roman" w:hAnsi="CMU Serif Roman" w:cs="CMU Serif Roman"/>
+          <w:color w:val="auto"/>
+          <w:sz w:val="22"/>
+          <w:szCs w:val="22"/>
+          <w:lang w:val="pt-PT"/>
+        </w:rPr>
+        <w:t xml:space="preserve">é máximo e o índice de </w:t>
+      </w:r>
+      <w:r>
+        <w:rPr>
+          <w:rStyle w:val="fontstyle01"/>
+          <w:rFonts w:ascii="CMU Serif Roman" w:hAnsi="CMU Serif Roman" w:cs="CMU Serif Roman"/>
+          <w:i/>
+          <w:color w:val="auto"/>
+          <w:sz w:val="22"/>
+          <w:szCs w:val="22"/>
+          <w:lang w:val="pt-PT"/>
+        </w:rPr>
+        <w:t xml:space="preserve">Davies-Bouldin </w:t>
+      </w:r>
+      <w:r>
+        <w:rPr>
+          <w:rStyle w:val="fontstyle01"/>
+          <w:rFonts w:ascii="CMU Serif Roman" w:hAnsi="CMU Serif Roman" w:cs="CMU Serif Roman"/>
+          <w:color w:val="auto"/>
+          <w:sz w:val="22"/>
+          <w:szCs w:val="22"/>
+          <w:lang w:val="pt-PT"/>
+        </w:rPr>
+        <w:t xml:space="preserve">mínimo, o que indica que o melhor </w:t>
+      </w:r>
+      <w:r>
+        <w:rPr>
+          <w:rStyle w:val="fontstyle01"/>
+          <w:rFonts w:ascii="CMU Serif Roman" w:hAnsi="CMU Serif Roman" w:cs="CMU Serif Roman"/>
+          <w:i/>
+          <w:color w:val="auto"/>
+          <w:sz w:val="22"/>
+          <w:szCs w:val="22"/>
+          <w:lang w:val="pt-PT"/>
+        </w:rPr>
+        <w:t>clustering</w:t>
+      </w:r>
+      <w:r>
+        <w:rPr>
+          <w:rStyle w:val="fontstyle01"/>
+          <w:rFonts w:ascii="CMU Serif Roman" w:hAnsi="CMU Serif Roman" w:cs="CMU Serif Roman"/>
+          <w:color w:val="auto"/>
+          <w:sz w:val="22"/>
+          <w:szCs w:val="22"/>
+          <w:lang w:val="pt-PT"/>
+        </w:rPr>
+        <w:t xml:space="preserve"> é obtido para este número de clusters. É de notar que este valor corresponde ao número de classes (‘pos’ e ‘neg’) existentes no problema. Assim, usou-se o </w:t>
+      </w:r>
+      <w:r>
+        <w:rPr>
+          <w:rStyle w:val="fontstyle01"/>
+          <w:rFonts w:ascii="CMU Serif Roman" w:hAnsi="CMU Serif Roman" w:cs="CMU Serif Roman"/>
+          <w:i/>
+          <w:color w:val="auto"/>
+          <w:sz w:val="22"/>
+          <w:szCs w:val="22"/>
+          <w:lang w:val="pt-PT"/>
+        </w:rPr>
+        <w:t xml:space="preserve">Adjusted Rand Score </w:t>
+      </w:r>
+      <w:r>
+        <w:rPr>
+          <w:rStyle w:val="fontstyle01"/>
+          <w:rFonts w:ascii="CMU Serif Roman" w:hAnsi="CMU Serif Roman" w:cs="CMU Serif Roman"/>
+          <w:color w:val="auto"/>
+          <w:sz w:val="22"/>
+          <w:szCs w:val="22"/>
+          <w:lang w:val="pt-PT"/>
+        </w:rPr>
+        <w:t xml:space="preserve">como alternativa supervisionada (usando a </w:t>
+      </w:r>
+      <w:r>
+        <w:rPr>
+          <w:rStyle w:val="fontstyle01"/>
+          <w:rFonts w:ascii="CMU Serif Roman" w:hAnsi="CMU Serif Roman" w:cs="CMU Serif Roman"/>
+          <w:i/>
+          <w:color w:val="auto"/>
+          <w:sz w:val="22"/>
+          <w:szCs w:val="22"/>
+          <w:lang w:val="pt-PT"/>
+        </w:rPr>
+        <w:t>ground truth)</w:t>
+      </w:r>
+      <w:r>
+        <w:rPr>
+          <w:rStyle w:val="fontstyle01"/>
+          <w:rFonts w:ascii="CMU Serif Roman" w:hAnsi="CMU Serif Roman" w:cs="CMU Serif Roman"/>
+          <w:color w:val="auto"/>
+          <w:sz w:val="22"/>
+          <w:szCs w:val="22"/>
+          <w:lang w:val="pt-PT"/>
+        </w:rPr>
+        <w:t xml:space="preserve"> às métricas apresentadas anteriormente para avaliar os </w:t>
+      </w:r>
+      <w:r>
+        <w:rPr>
+          <w:rStyle w:val="fontstyle01"/>
+          <w:rFonts w:ascii="CMU Serif Roman" w:hAnsi="CMU Serif Roman" w:cs="CMU Serif Roman"/>
+          <w:i/>
+          <w:color w:val="auto"/>
+          <w:sz w:val="22"/>
+          <w:szCs w:val="22"/>
+          <w:lang w:val="pt-PT"/>
+        </w:rPr>
+        <w:t>cluster</w:t>
+      </w:r>
+      <w:r>
+        <w:rPr>
+          <w:rStyle w:val="fontstyle01"/>
+          <w:rFonts w:ascii="CMU Serif Roman" w:hAnsi="CMU Serif Roman" w:cs="CMU Serif Roman"/>
+          <w:i/>
+          <w:color w:val="auto"/>
+          <w:sz w:val="22"/>
+          <w:szCs w:val="22"/>
+          <w:lang w:val="pt-PT"/>
+        </w:rPr>
+        <w:t xml:space="preserve">s </w:t>
+      </w:r>
+      <w:r>
+        <w:rPr>
+          <w:rStyle w:val="fontstyle01"/>
+          <w:rFonts w:ascii="CMU Serif Roman" w:hAnsi="CMU Serif Roman" w:cs="CMU Serif Roman"/>
+          <w:color w:val="auto"/>
+          <w:sz w:val="22"/>
+          <w:szCs w:val="22"/>
+          <w:lang w:val="pt-PT"/>
+        </w:rPr>
+        <w:t xml:space="preserve">criados. No entanto, o valor obtido foi de apenas ~0.51, pelo que os </w:t>
+      </w:r>
+      <w:r>
+        <w:rPr>
+          <w:rStyle w:val="fontstyle01"/>
+          <w:rFonts w:ascii="CMU Serif Roman" w:hAnsi="CMU Serif Roman" w:cs="CMU Serif Roman"/>
+          <w:i/>
+          <w:color w:val="auto"/>
+          <w:sz w:val="22"/>
+          <w:szCs w:val="22"/>
+          <w:lang w:val="pt-PT"/>
+        </w:rPr>
+        <w:t>clusters</w:t>
+      </w:r>
+      <w:r>
+        <w:rPr>
+          <w:rStyle w:val="fontstyle01"/>
+          <w:rFonts w:ascii="CMU Serif Roman" w:hAnsi="CMU Serif Roman" w:cs="CMU Serif Roman"/>
+          <w:i/>
+          <w:color w:val="auto"/>
+          <w:sz w:val="22"/>
+          <w:szCs w:val="22"/>
+          <w:lang w:val="pt-PT"/>
+        </w:rPr>
+        <w:t xml:space="preserve"> </w:t>
+      </w:r>
+      <w:r>
+        <w:rPr>
+          <w:rStyle w:val="fontstyle01"/>
+          <w:rFonts w:ascii="CMU Serif Roman" w:hAnsi="CMU Serif Roman" w:cs="CMU Serif Roman"/>
+          <w:color w:val="auto"/>
+          <w:sz w:val="22"/>
+          <w:szCs w:val="22"/>
+          <w:lang w:val="pt-PT"/>
+        </w:rPr>
+        <w:t xml:space="preserve">obtidos, apesar de serem bons segundo as primeiras métricas, não correspondem à </w:t>
+      </w:r>
+      <w:r>
+        <w:rPr>
+          <w:rStyle w:val="fontstyle01"/>
+          <w:rFonts w:ascii="CMU Serif Roman" w:hAnsi="CMU Serif Roman" w:cs="CMU Serif Roman"/>
+          <w:i/>
+          <w:color w:val="auto"/>
+          <w:sz w:val="22"/>
+          <w:szCs w:val="22"/>
+          <w:lang w:val="pt-PT"/>
+        </w:rPr>
+        <w:t>ground truth</w:t>
+      </w:r>
+      <w:r>
+        <w:rPr>
+          <w:rStyle w:val="fontstyle01"/>
+          <w:rFonts w:ascii="CMU Serif Roman" w:hAnsi="CMU Serif Roman" w:cs="CMU Serif Roman"/>
+          <w:color w:val="auto"/>
+          <w:sz w:val="22"/>
+          <w:szCs w:val="22"/>
+          <w:lang w:val="pt-PT"/>
+        </w:rPr>
+        <w:t>.</w:t>
+      </w:r>
+    </w:p>
+    <w:p>
+      <w:pPr>
+        <w:pStyle w:val="SPIEbodytext"/>
+        <w:ind w:firstLine="720"/>
+        <w:rPr>
+          <w:rStyle w:val="fontstyle01"/>
+          <w:rFonts w:ascii="CMU Serif Roman" w:hAnsi="CMU Serif Roman" w:cs="CMU Serif Roman"/>
+          <w:color w:val="auto"/>
+          <w:sz w:val="22"/>
+          <w:szCs w:val="22"/>
+          <w:lang w:val="pt-PT"/>
+        </w:rPr>
+      </w:pPr>
+      <w:r>
+        <w:rPr>
+          <w:rStyle w:val="fontstyle01"/>
+          <w:rFonts w:ascii="CMU Serif Roman" w:hAnsi="CMU Serif Roman" w:cs="CMU Serif Roman"/>
+          <w:color w:val="auto"/>
+          <w:sz w:val="22"/>
+          <w:szCs w:val="22"/>
+          <w:lang w:val="pt-PT"/>
+        </w:rPr>
+        <w:t>Podemos ver que o uso de PCA foi benéfico em alguns valores de k mas para outros piorou os resultados obtidos. Para o melhor cluster podemos ver uma pequena melhoria no índice de Davies-Bouldin mas esta não foi significativa.</w:t>
+      </w:r>
+    </w:p>
+    <w:p>
+      <w:pPr>
+        <w:pStyle w:val="SPIEbodytext"/>
+        <w:rPr>
+          <w:rStyle w:val="fontstyle01"/>
+          <w:rFonts w:ascii="CMU Serif Roman" w:hAnsi="CMU Serif Roman" w:cs="CMU Serif Roman"/>
+          <w:color w:val="auto"/>
+          <w:sz w:val="22"/>
+          <w:szCs w:val="22"/>
+          <w:lang w:val="pt-PT"/>
+        </w:rPr>
+      </w:pPr>
+      <w:r>
+        <w:rPr>
           <w:noProof/>
           <w:lang w:val="pt-PT" w:eastAsia="pt-PT"/>
         </w:rPr>
         <w:drawing>
-          <wp:anchor distT="0" distB="0" distL="114300" distR="114300" simplePos="0" relativeHeight="251661312" behindDoc="1" locked="0" layoutInCell="1" allowOverlap="1" wp14:anchorId="286CE80A" wp14:editId="750E975B">
+          <wp:anchor distT="0" distB="0" distL="114300" distR="114300" simplePos="0" relativeHeight="251661312" behindDoc="1" locked="0" layoutInCell="1" allowOverlap="1" wp14:anchorId="2495B5E1" wp14:editId="1E6F32CF">
             <wp:simplePos x="0" y="0"/>
             <wp:positionH relativeFrom="margin">
-              <wp:posOffset>3124835</wp:posOffset>
+              <wp:posOffset>3143885</wp:posOffset>
             </wp:positionH>
             <wp:positionV relativeFrom="paragraph">
-              <wp:posOffset>1109345</wp:posOffset>
+              <wp:posOffset>285115</wp:posOffset>
             </wp:positionV>
             <wp:extent cx="3140710" cy="1947545"/>
             <wp:effectExtent l="0" t="0" r="2540" b="0"/>
@@ -5394,13 +5670,13 @@
           <w:lang w:val="pt-PT" w:eastAsia="pt-PT"/>
         </w:rPr>
         <w:drawing>
-          <wp:anchor distT="0" distB="0" distL="114300" distR="114300" simplePos="0" relativeHeight="251662336" behindDoc="1" locked="0" layoutInCell="1" allowOverlap="1" wp14:anchorId="4BD16216" wp14:editId="3AACD2B7">
+          <wp:anchor distT="0" distB="0" distL="114300" distR="114300" simplePos="0" relativeHeight="251662336" behindDoc="1" locked="0" layoutInCell="1" allowOverlap="1" wp14:anchorId="2AFD0046" wp14:editId="47004570">
             <wp:simplePos x="0" y="0"/>
             <wp:positionH relativeFrom="margin">
               <wp:align>left</wp:align>
             </wp:positionH>
             <wp:positionV relativeFrom="paragraph">
-              <wp:posOffset>1094105</wp:posOffset>
+              <wp:posOffset>225425</wp:posOffset>
             </wp:positionV>
             <wp:extent cx="3181350" cy="1966595"/>
             <wp:effectExtent l="0" t="0" r="0" b="0"/>
@@ -5464,238 +5740,6 @@
           </wp:anchor>
         </w:drawing>
       </w:r>
-      <w:r>
-        <w:rPr>
-          <w:rStyle w:val="fontstyle01"/>
-          <w:rFonts w:ascii="CMU Serif Roman" w:hAnsi="CMU Serif Roman" w:cs="CMU Serif Roman"/>
-          <w:color w:val="auto"/>
-          <w:sz w:val="22"/>
-          <w:szCs w:val="22"/>
-          <w:lang w:val="pt-PT"/>
-        </w:rPr>
-        <w:t xml:space="preserve">Como se pode ver a partir dos gráficos, para um valor de k=2 o </w:t>
-      </w:r>
-      <w:r>
-        <w:rPr>
-          <w:rStyle w:val="fontstyle01"/>
-          <w:rFonts w:ascii="CMU Serif Roman" w:hAnsi="CMU Serif Roman" w:cs="CMU Serif Roman"/>
-          <w:i/>
-          <w:color w:val="auto"/>
-          <w:sz w:val="22"/>
-          <w:szCs w:val="22"/>
-          <w:lang w:val="pt-PT"/>
-        </w:rPr>
-        <w:t xml:space="preserve">Silhouette Score </w:t>
-      </w:r>
-      <w:r>
-        <w:rPr>
-          <w:rStyle w:val="fontstyle01"/>
-          <w:rFonts w:ascii="CMU Serif Roman" w:hAnsi="CMU Serif Roman" w:cs="CMU Serif Roman"/>
-          <w:color w:val="auto"/>
-          <w:sz w:val="22"/>
-          <w:szCs w:val="22"/>
-          <w:lang w:val="pt-PT"/>
-        </w:rPr>
-        <w:t xml:space="preserve">é máximo e o índice de </w:t>
-      </w:r>
-      <w:r>
-        <w:rPr>
-          <w:rStyle w:val="fontstyle01"/>
-          <w:rFonts w:ascii="CMU Serif Roman" w:hAnsi="CMU Serif Roman" w:cs="CMU Serif Roman"/>
-          <w:i/>
-          <w:color w:val="auto"/>
-          <w:sz w:val="22"/>
-          <w:szCs w:val="22"/>
-          <w:lang w:val="pt-PT"/>
-        </w:rPr>
-        <w:t xml:space="preserve">Davies-Bouldin </w:t>
-      </w:r>
-      <w:r>
-        <w:rPr>
-          <w:rStyle w:val="fontstyle01"/>
-          <w:rFonts w:ascii="CMU Serif Roman" w:hAnsi="CMU Serif Roman" w:cs="CMU Serif Roman"/>
-          <w:color w:val="auto"/>
-          <w:sz w:val="22"/>
-          <w:szCs w:val="22"/>
-          <w:lang w:val="pt-PT"/>
-        </w:rPr>
-        <w:t xml:space="preserve">mínimo, o que indica que o melhor </w:t>
-      </w:r>
-      <w:r>
-        <w:rPr>
-          <w:rStyle w:val="fontstyle01"/>
-          <w:rFonts w:ascii="CMU Serif Roman" w:hAnsi="CMU Serif Roman" w:cs="CMU Serif Roman"/>
-          <w:i/>
-          <w:color w:val="auto"/>
-          <w:sz w:val="22"/>
-          <w:szCs w:val="22"/>
-          <w:lang w:val="pt-PT"/>
-        </w:rPr>
-        <w:t>clustering</w:t>
-      </w:r>
-      <w:r>
-        <w:rPr>
-          <w:rStyle w:val="fontstyle01"/>
-          <w:rFonts w:ascii="CMU Serif Roman" w:hAnsi="CMU Serif Roman" w:cs="CMU Serif Roman"/>
-          <w:color w:val="auto"/>
-          <w:sz w:val="22"/>
-          <w:szCs w:val="22"/>
-          <w:lang w:val="pt-PT"/>
-        </w:rPr>
-        <w:t xml:space="preserve"> é obtido para este número de clusters. É de notar que este valor corresponde ao número de classes (‘pos’ e ‘neg’) existentes no problema. Assim, usou-se o </w:t>
-      </w:r>
-      <w:r>
-        <w:rPr>
-          <w:rStyle w:val="fontstyle01"/>
-          <w:rFonts w:ascii="CMU Serif Roman" w:hAnsi="CMU Serif Roman" w:cs="CMU Serif Roman"/>
-          <w:i/>
-          <w:color w:val="auto"/>
-          <w:sz w:val="22"/>
-          <w:szCs w:val="22"/>
-          <w:lang w:val="pt-PT"/>
-        </w:rPr>
-        <w:t xml:space="preserve">Adjusted Rand Score </w:t>
-      </w:r>
-      <w:r>
-        <w:rPr>
-          <w:rStyle w:val="fontstyle01"/>
-          <w:rFonts w:ascii="CMU Serif Roman" w:hAnsi="CMU Serif Roman" w:cs="CMU Serif Roman"/>
-          <w:color w:val="auto"/>
-          <w:sz w:val="22"/>
-          <w:szCs w:val="22"/>
-          <w:lang w:val="pt-PT"/>
-        </w:rPr>
-        <w:t xml:space="preserve">como alternativa supervisionada (usando a </w:t>
-      </w:r>
-      <w:r>
-        <w:rPr>
-          <w:rStyle w:val="fontstyle01"/>
-          <w:rFonts w:ascii="CMU Serif Roman" w:hAnsi="CMU Serif Roman" w:cs="CMU Serif Roman"/>
-          <w:i/>
-          <w:color w:val="auto"/>
-          <w:sz w:val="22"/>
-          <w:szCs w:val="22"/>
-          <w:lang w:val="pt-PT"/>
-        </w:rPr>
-        <w:t>ground truth)</w:t>
-      </w:r>
-      <w:r>
-        <w:rPr>
-          <w:rStyle w:val="fontstyle01"/>
-          <w:rFonts w:ascii="CMU Serif Roman" w:hAnsi="CMU Serif Roman" w:cs="CMU Serif Roman"/>
-          <w:color w:val="auto"/>
-          <w:sz w:val="22"/>
-          <w:szCs w:val="22"/>
-          <w:lang w:val="pt-PT"/>
-        </w:rPr>
-        <w:t xml:space="preserve"> às métricas apresentadas anteriormente para avaliar os </w:t>
-      </w:r>
-      <w:r>
-        <w:rPr>
-          <w:rStyle w:val="fontstyle01"/>
-          <w:rFonts w:ascii="CMU Serif Roman" w:hAnsi="CMU Serif Roman" w:cs="CMU Serif Roman"/>
-          <w:i/>
-          <w:color w:val="auto"/>
-          <w:sz w:val="22"/>
-          <w:szCs w:val="22"/>
-          <w:lang w:val="pt-PT"/>
-        </w:rPr>
-        <w:t>cluster</w:t>
-      </w:r>
-      <w:r>
-        <w:rPr>
-          <w:rStyle w:val="fontstyle01"/>
-          <w:rFonts w:ascii="CMU Serif Roman" w:hAnsi="CMU Serif Roman" w:cs="CMU Serif Roman"/>
-          <w:i/>
-          <w:color w:val="auto"/>
-          <w:sz w:val="22"/>
-          <w:szCs w:val="22"/>
-          <w:lang w:val="pt-PT"/>
-        </w:rPr>
-        <w:t xml:space="preserve">s </w:t>
-      </w:r>
-      <w:r>
-        <w:rPr>
-          <w:rStyle w:val="fontstyle01"/>
-          <w:rFonts w:ascii="CMU Serif Roman" w:hAnsi="CMU Serif Roman" w:cs="CMU Serif Roman"/>
-          <w:color w:val="auto"/>
-          <w:sz w:val="22"/>
-          <w:szCs w:val="22"/>
-          <w:lang w:val="pt-PT"/>
-        </w:rPr>
-        <w:t xml:space="preserve">criados. No entanto, o valor obtido foi de apenas ~0.51, pelo que os </w:t>
-      </w:r>
-      <w:r>
-        <w:rPr>
-          <w:rStyle w:val="fontstyle01"/>
-          <w:rFonts w:ascii="CMU Serif Roman" w:hAnsi="CMU Serif Roman" w:cs="CMU Serif Roman"/>
-          <w:i/>
-          <w:color w:val="auto"/>
-          <w:sz w:val="22"/>
-          <w:szCs w:val="22"/>
-          <w:lang w:val="pt-PT"/>
-        </w:rPr>
-        <w:t>clusters</w:t>
-      </w:r>
-      <w:r>
-        <w:rPr>
-          <w:rStyle w:val="fontstyle01"/>
-          <w:rFonts w:ascii="CMU Serif Roman" w:hAnsi="CMU Serif Roman" w:cs="CMU Serif Roman"/>
-          <w:i/>
-          <w:color w:val="auto"/>
-          <w:sz w:val="22"/>
-          <w:szCs w:val="22"/>
-          <w:lang w:val="pt-PT"/>
-        </w:rPr>
-        <w:t xml:space="preserve"> </w:t>
-      </w:r>
-      <w:r>
-        <w:rPr>
-          <w:rStyle w:val="fontstyle01"/>
-          <w:rFonts w:ascii="CMU Serif Roman" w:hAnsi="CMU Serif Roman" w:cs="CMU Serif Roman"/>
-          <w:color w:val="auto"/>
-          <w:sz w:val="22"/>
-          <w:szCs w:val="22"/>
-          <w:lang w:val="pt-PT"/>
-        </w:rPr>
-        <w:t xml:space="preserve">obtidos, apesar de serem bons segundo as primeiras métricas, não correspondem à </w:t>
-      </w:r>
-      <w:r>
-        <w:rPr>
-          <w:rStyle w:val="fontstyle01"/>
-          <w:rFonts w:ascii="CMU Serif Roman" w:hAnsi="CMU Serif Roman" w:cs="CMU Serif Roman"/>
-          <w:i/>
-          <w:color w:val="auto"/>
-          <w:sz w:val="22"/>
-          <w:szCs w:val="22"/>
-          <w:lang w:val="pt-PT"/>
-        </w:rPr>
-        <w:t>ground truth</w:t>
-      </w:r>
-      <w:r>
-        <w:rPr>
-          <w:rStyle w:val="fontstyle01"/>
-          <w:rFonts w:ascii="CMU Serif Roman" w:hAnsi="CMU Serif Roman" w:cs="CMU Serif Roman"/>
-          <w:color w:val="auto"/>
-          <w:sz w:val="22"/>
-          <w:szCs w:val="22"/>
-          <w:lang w:val="pt-PT"/>
-        </w:rPr>
-        <w:t>.</w:t>
-      </w:r>
-    </w:p>
-    <w:p>
-      <w:pPr>
-        <w:pStyle w:val="SPIEbodytext"/>
-        <w:rPr>
-          <w:rStyle w:val="fontstyle01"/>
-          <w:rFonts w:ascii="CMU Serif Roman" w:hAnsi="CMU Serif Roman" w:cs="CMU Serif Roman"/>
-          <w:color w:val="auto"/>
-          <w:sz w:val="22"/>
-          <w:szCs w:val="22"/>
-          <w:lang w:val="pt-PT"/>
-        </w:rPr>
-      </w:pPr>
     </w:p>
     <w:p>
       <w:pPr>
@@ -5883,6 +5927,7 @@
           <w:i/>
           <w:lang w:val="pt-PT"/>
         </w:rPr>
+        <w:lastRenderedPageBreak/>
         <w:t>datasets unbalanced</w:t>
       </w:r>
       <w:r>
@@ -5971,7 +6016,6 @@
           <w:u w:val="single"/>
           <w:lang w:val="pt-PT"/>
         </w:rPr>
-        <w:lastRenderedPageBreak/>
         <w:t>KNN:</w:t>
       </w:r>
       <w:r>
@@ -6188,7 +6232,7 @@
           <w:lang w:val="pt-PT" w:eastAsia="pt-PT"/>
         </w:rPr>
         <w:drawing>
-          <wp:anchor distT="0" distB="0" distL="114300" distR="114300" simplePos="0" relativeHeight="251663360" behindDoc="0" locked="0" layoutInCell="1" allowOverlap="1" wp14:anchorId="0E61CBF9" wp14:editId="58DABDC3">
+          <wp:anchor distT="0" distB="0" distL="114300" distR="114300" simplePos="0" relativeHeight="251663360" behindDoc="0" locked="0" layoutInCell="1" allowOverlap="1" wp14:anchorId="7074A284" wp14:editId="458B9112">
             <wp:simplePos x="0" y="0"/>
             <wp:positionH relativeFrom="margin">
               <wp:align>right</wp:align>
@@ -6450,7 +6494,7 @@
           <w:lang w:val="pt-PT" w:eastAsia="pt-PT"/>
         </w:rPr>
         <w:drawing>
-          <wp:anchor distT="0" distB="5080" distL="0" distR="635" simplePos="0" relativeHeight="6" behindDoc="0" locked="0" layoutInCell="1" allowOverlap="1" wp14:anchorId="3CE6499B" wp14:editId="69A29433">
+          <wp:anchor distT="0" distB="5080" distL="0" distR="635" simplePos="0" relativeHeight="6" behindDoc="0" locked="0" layoutInCell="1" allowOverlap="1" wp14:anchorId="164947C4" wp14:editId="1452F715">
             <wp:simplePos x="0" y="0"/>
             <wp:positionH relativeFrom="page">
               <wp:posOffset>4470400</wp:posOffset>
@@ -6727,7 +6771,7 @@
           <w:lang w:val="pt-PT" w:eastAsia="pt-PT"/>
         </w:rPr>
         <w:drawing>
-          <wp:anchor distT="0" distB="0" distL="114300" distR="114300" simplePos="0" relativeHeight="251664384" behindDoc="1" locked="0" layoutInCell="1" allowOverlap="1" wp14:anchorId="7E540BB3" wp14:editId="7951CC02">
+          <wp:anchor distT="0" distB="0" distL="114300" distR="114300" simplePos="0" relativeHeight="251664384" behindDoc="1" locked="0" layoutInCell="1" allowOverlap="1" wp14:anchorId="4DDDA20A" wp14:editId="4A9E496D">
             <wp:simplePos x="0" y="0"/>
             <wp:positionH relativeFrom="margin">
               <wp:posOffset>-78740</wp:posOffset>
@@ -7131,7 +7175,7 @@
     <w:p>
       <w:pPr>
         <w:rPr>
-          <w:lang w:val="pt-PT"/>
+          <w:lang w:val="pt-BR"/>
         </w:rPr>
       </w:pPr>
       <w:r>
@@ -7141,6 +7185,7 @@
           <w:szCs w:val="20"/>
           <w:lang w:val="pt-BR"/>
         </w:rPr>
+        <w:lastRenderedPageBreak/>
         <w:t>Como se pode verificar pelo gráfico, o modelo inicialmente está</w:t>
       </w:r>
       <w:r>
@@ -7212,9 +7257,8 @@
           <w:noProof/>
           <w:lang w:val="pt-PT" w:eastAsia="pt-PT"/>
         </w:rPr>
-        <w:lastRenderedPageBreak/>
         <w:drawing>
-          <wp:anchor distT="0" distB="5715" distL="0" distR="0" simplePos="0" relativeHeight="7" behindDoc="0" locked="0" layoutInCell="1" allowOverlap="1" wp14:anchorId="623F05B6" wp14:editId="26CAF095">
+          <wp:anchor distT="0" distB="5715" distL="0" distR="0" simplePos="0" relativeHeight="7" behindDoc="0" locked="0" layoutInCell="1" allowOverlap="1" wp14:anchorId="3573B4BD" wp14:editId="32E97DD8">
             <wp:simplePos x="0" y="0"/>
             <wp:positionH relativeFrom="margin">
               <wp:posOffset>3455035</wp:posOffset>
@@ -7325,73 +7369,13 @@
           <w:lang w:val="pt-BR"/>
         </w:rPr>
       </w:pPr>
-    </w:p>
-    <w:p>
-      <w:pPr>
-        <w:rPr>
-          <w:rFonts w:ascii="CMU Serif Roman" w:hAnsi="CMU Serif Roman" w:cs="CMU Serif Roman"/>
-          <w:sz w:val="20"/>
-          <w:szCs w:val="20"/>
-          <w:lang w:val="pt-BR"/>
-        </w:rPr>
-      </w:pPr>
-    </w:p>
-    <w:p>
-      <w:pPr>
-        <w:rPr>
-          <w:rFonts w:ascii="CMU Serif Roman" w:hAnsi="CMU Serif Roman" w:cs="CMU Serif Roman"/>
-          <w:sz w:val="20"/>
-          <w:szCs w:val="20"/>
-          <w:lang w:val="pt-BR"/>
-        </w:rPr>
-      </w:pPr>
-    </w:p>
-    <w:p>
-      <w:pPr>
-        <w:rPr>
-          <w:rFonts w:ascii="CMU Serif Roman" w:hAnsi="CMU Serif Roman" w:cs="CMU Serif Roman"/>
-          <w:sz w:val="20"/>
-          <w:szCs w:val="20"/>
-          <w:lang w:val="pt-BR"/>
-        </w:rPr>
-      </w:pPr>
-    </w:p>
-    <w:p>
-      <w:pPr>
-        <w:rPr>
-          <w:rFonts w:ascii="CMU Serif Roman" w:hAnsi="CMU Serif Roman" w:cs="CMU Serif Roman"/>
-          <w:sz w:val="20"/>
-          <w:szCs w:val="20"/>
-          <w:lang w:val="pt-BR"/>
-        </w:rPr>
-      </w:pPr>
-    </w:p>
-    <w:p>
-      <w:pPr>
-        <w:rPr>
-          <w:rFonts w:ascii="CMU Serif Roman" w:hAnsi="CMU Serif Roman" w:cs="CMU Serif Roman"/>
-          <w:sz w:val="20"/>
-          <w:szCs w:val="20"/>
-          <w:lang w:val="pt-BR"/>
-        </w:rPr>
-      </w:pPr>
-    </w:p>
-    <w:p>
-      <w:pPr>
-        <w:rPr>
-          <w:rFonts w:ascii="CMU Serif Roman" w:hAnsi="CMU Serif Roman" w:cs="CMU Serif Roman"/>
-          <w:sz w:val="20"/>
-          <w:szCs w:val="20"/>
-          <w:lang w:val="pt-BR"/>
-        </w:rPr>
-      </w:pPr>
       <w:r>
         <w:rPr>
           <w:noProof/>
           <w:lang w:val="pt-PT" w:eastAsia="pt-PT"/>
         </w:rPr>
         <w:drawing>
-          <wp:anchor distT="0" distB="0" distL="0" distR="4445" simplePos="0" relativeHeight="8" behindDoc="0" locked="0" layoutInCell="1" allowOverlap="1" wp14:anchorId="1E1919A0" wp14:editId="43F8D256">
+          <wp:anchor distT="0" distB="0" distL="0" distR="4445" simplePos="0" relativeHeight="8" behindDoc="0" locked="0" layoutInCell="1" allowOverlap="1" wp14:anchorId="428D9060" wp14:editId="4BE88299">
             <wp:simplePos x="0" y="0"/>
             <wp:positionH relativeFrom="margin">
               <wp:posOffset>-63500</wp:posOffset>
@@ -7568,16 +7552,6 @@
     <w:p>
       <w:pPr>
         <w:rPr>
-          <w:rFonts w:ascii="CMU Serif Roman" w:hAnsi="CMU Serif Roman" w:cs="CMU Serif Roman"/>
-          <w:sz w:val="20"/>
-          <w:szCs w:val="20"/>
-          <w:lang w:val="pt-BR"/>
-        </w:rPr>
-      </w:pPr>
-    </w:p>
-    <w:p>
-      <w:pPr>
-        <w:rPr>
           <w:lang w:val="pt-PT"/>
         </w:rPr>
       </w:pPr>
@@ -7724,7 +7698,7 @@
           <w:lang w:val="pt-PT" w:eastAsia="pt-PT"/>
         </w:rPr>
         <w:drawing>
-          <wp:anchor distT="0" distB="0" distL="114300" distR="114300" simplePos="0" relativeHeight="251665408" behindDoc="0" locked="0" layoutInCell="1" allowOverlap="1" wp14:anchorId="5B97155C" wp14:editId="4E1B405D">
+          <wp:anchor distT="0" distB="0" distL="114300" distR="114300" simplePos="0" relativeHeight="251665408" behindDoc="0" locked="0" layoutInCell="1" allowOverlap="1" wp14:anchorId="31E70B9D" wp14:editId="07B54C52">
             <wp:simplePos x="0" y="0"/>
             <wp:positionH relativeFrom="column">
               <wp:posOffset>3464560</wp:posOffset>
@@ -7781,7 +7755,7 @@
           <w:lang w:val="pt-PT" w:eastAsia="pt-PT"/>
         </w:rPr>
         <w:drawing>
-          <wp:inline distT="0" distB="1905" distL="0" distR="0" wp14:anchorId="63E915EB" wp14:editId="7FFAD247">
+          <wp:inline distT="0" distB="1905" distL="0" distR="0" wp14:anchorId="513DA7CD" wp14:editId="455B3E49">
             <wp:extent cx="2803187" cy="1733550"/>
             <wp:effectExtent l="0" t="0" r="0" b="0"/>
             <wp:docPr id="8" name="Picture 5" descr="/var/folders/l_/3x1hyx211pdgcbsrysf82mr40000gn/T/com.microsoft.Word/Content.MSO/B0E8A95D.tmp"/>
@@ -7818,8 +7792,6 @@
           </wp:inline>
         </w:drawing>
       </w:r>
-      <w:bookmarkStart w:id="16" w:name="_GoBack"/>
-      <w:bookmarkEnd w:id="16"/>
     </w:p>
     <w:p>
       <w:pPr>
@@ -7841,11 +7813,11 @@
       <w:r>
         <w:t xml:space="preserve"> </w:t>
       </w:r>
-      <w:bookmarkStart w:id="17" w:name="_Toc529983074"/>
+      <w:bookmarkStart w:id="16" w:name="_Toc529983074"/>
       <w:r>
         <w:t>Quality Assessment of Digital Colposcopies</w:t>
       </w:r>
-      <w:bookmarkEnd w:id="17"/>
+      <w:bookmarkEnd w:id="16"/>
     </w:p>
     <w:p>
       <w:pPr>
@@ -7864,7 +7836,903 @@
         </w:rPr>
         <w:t xml:space="preserve"> </w:t>
       </w:r>
-      <w:bookmarkStart w:id="18" w:name="_Toc529983075"/>
+      <w:bookmarkStart w:id="17" w:name="_Toc529983075"/>
+      <w:r>
+        <w:rPr>
+          <w:rStyle w:val="fontstyle01"/>
+          <w:rFonts w:ascii="CMU Serif Roman" w:hAnsi="CMU Serif Roman"/>
+          <w:sz w:val="22"/>
+          <w:szCs w:val="22"/>
+        </w:rPr>
+        <w:t>Unsupervised Learning</w:t>
+      </w:r>
+      <w:bookmarkEnd w:id="17"/>
+      <w:r>
+        <w:rPr>
+          <w:i/>
+        </w:rPr>
+        <w:t xml:space="preserve"> </w:t>
+      </w:r>
+    </w:p>
+    <w:p>
+      <w:pPr>
+        <w:pStyle w:val="Heading2"/>
+        <w:numPr>
+          <w:ilvl w:val="0"/>
+          <w:numId w:val="5"/>
+        </w:numPr>
+        <w:rPr>
+          <w:i/>
+        </w:rPr>
+      </w:pPr>
+      <w:r>
+        <w:t>Association Rules</w:t>
+      </w:r>
+    </w:p>
+    <w:p>
+      <w:pPr>
+        <w:pStyle w:val="Heading2"/>
+        <w:numPr>
+          <w:ilvl w:val="0"/>
+          <w:numId w:val="0"/>
+        </w:numPr>
+        <w:rPr>
+          <w:b w:val="0"/>
+          <w:sz w:val="20"/>
+        </w:rPr>
+      </w:pPr>
+      <w:r>
+        <w:rPr>
+          <w:b w:val="0"/>
+          <w:sz w:val="20"/>
+        </w:rPr>
+        <w:tab/>
+      </w:r>
+      <w:r>
+        <w:rPr>
+          <w:b w:val="0"/>
+          <w:sz w:val="20"/>
+        </w:rPr>
+        <w:tab/>
+      </w:r>
+      <w:r>
+        <w:rPr>
+          <w:b w:val="0"/>
+          <w:sz w:val="20"/>
+        </w:rPr>
+        <w:t>Tal como no primeiro problema, foi usa</w:t>
+      </w:r>
+      <w:r>
+        <w:rPr>
+          <w:b w:val="0"/>
+          <w:sz w:val="20"/>
+        </w:rPr>
+        <w:t>do o algoritmo APRIORI onde se fixou a confiança a 90%</w:t>
+      </w:r>
+      <w:r>
+        <w:rPr>
+          <w:b w:val="0"/>
+          <w:sz w:val="20"/>
+        </w:rPr>
+        <w:t xml:space="preserve"> e variou-se o suporte mínimo entre 15 e 40%</w:t>
+      </w:r>
+      <w:r>
+        <w:rPr>
+          <w:b w:val="0"/>
+          <w:sz w:val="20"/>
+        </w:rPr>
+        <w:t xml:space="preserve">. Foi feita uma discretização por intervalos de </w:t>
+      </w:r>
+      <w:r>
+        <w:rPr>
+          <w:b w:val="0"/>
+          <w:i/>
+          <w:sz w:val="20"/>
+        </w:rPr>
+        <w:t xml:space="preserve">equal-frequency </w:t>
+      </w:r>
+      <w:r>
+        <w:rPr>
+          <w:b w:val="0"/>
+          <w:sz w:val="20"/>
+        </w:rPr>
+        <w:t xml:space="preserve">de 3 e 5 </w:t>
+      </w:r>
+      <w:r>
+        <w:rPr>
+          <w:b w:val="0"/>
+          <w:i/>
+          <w:sz w:val="20"/>
+        </w:rPr>
+        <w:t>bins</w:t>
+      </w:r>
+      <w:r>
+        <w:rPr>
+          <w:b w:val="0"/>
+          <w:sz w:val="20"/>
+        </w:rPr>
+        <w:t xml:space="preserve"> e por intervalos de </w:t>
+      </w:r>
+      <w:r>
+        <w:rPr>
+          <w:b w:val="0"/>
+          <w:i/>
+          <w:sz w:val="20"/>
+        </w:rPr>
+        <w:t xml:space="preserve">equal-width </w:t>
+      </w:r>
+      <w:r>
+        <w:rPr>
+          <w:b w:val="0"/>
+          <w:sz w:val="20"/>
+        </w:rPr>
+        <w:t xml:space="preserve">de 6 e 8 </w:t>
+      </w:r>
+      <w:r>
+        <w:rPr>
+          <w:b w:val="0"/>
+          <w:i/>
+          <w:sz w:val="20"/>
+        </w:rPr>
+        <w:t>bins</w:t>
+      </w:r>
+      <w:r>
+        <w:rPr>
+          <w:b w:val="0"/>
+          <w:sz w:val="20"/>
+        </w:rPr>
+        <w:t>.</w:t>
+      </w:r>
+    </w:p>
+    <w:p>
+      <w:pPr>
+        <w:pStyle w:val="Heading2"/>
+        <w:numPr>
+          <w:ilvl w:val="0"/>
+          <w:numId w:val="0"/>
+        </w:numPr>
+        <w:rPr>
+          <w:b w:val="0"/>
+          <w:sz w:val="20"/>
+        </w:rPr>
+      </w:pPr>
+      <w:r>
+        <w:rPr>
+          <w:b w:val="0"/>
+          <w:sz w:val="20"/>
+        </w:rPr>
+        <w:tab/>
+      </w:r>
+      <w:r>
+        <w:rPr>
+          <w:b w:val="0"/>
+          <w:sz w:val="20"/>
+        </w:rPr>
+        <w:tab/>
+        <w:t xml:space="preserve">Podemos verificar a partir do gráfico </w:t>
+      </w:r>
+      <w:r>
+        <w:rPr>
+          <w:b w:val="0"/>
+          <w:sz w:val="20"/>
+        </w:rPr>
+        <w:t xml:space="preserve">que à semelhança do primeiro problema, e como esperado, o </w:t>
+      </w:r>
+      <w:r>
+        <w:rPr>
+          <w:b w:val="0"/>
+          <w:i/>
+          <w:sz w:val="20"/>
+        </w:rPr>
+        <w:t xml:space="preserve">lift </w:t>
+      </w:r>
+      <w:r>
+        <w:rPr>
+          <w:b w:val="0"/>
+          <w:sz w:val="20"/>
+        </w:rPr>
+        <w:t xml:space="preserve">médio e o número de regras obtidas vai diminuindo à medida que se aumenta o suporte. Observamos também que a discretização por intervalos de </w:t>
+      </w:r>
+      <w:r>
+        <w:rPr>
+          <w:b w:val="0"/>
+          <w:i/>
+          <w:sz w:val="20"/>
+        </w:rPr>
+        <w:t>equal-frequency</w:t>
+      </w:r>
+      <w:r>
+        <w:rPr>
+          <w:b w:val="0"/>
+          <w:sz w:val="20"/>
+        </w:rPr>
+        <w:t xml:space="preserve"> apresentou regras de maior qualidade em relação à discretização por intervalos de </w:t>
+      </w:r>
+      <w:r>
+        <w:rPr>
+          <w:b w:val="0"/>
+          <w:i/>
+          <w:sz w:val="20"/>
+        </w:rPr>
+        <w:t>equal-width,</w:t>
+      </w:r>
+      <w:r>
+        <w:rPr>
+          <w:b w:val="0"/>
+          <w:sz w:val="20"/>
+        </w:rPr>
+        <w:t xml:space="preserve"> com os valores para os </w:t>
+      </w:r>
+      <w:r>
+        <w:rPr>
+          <w:b w:val="0"/>
+          <w:i/>
+          <w:sz w:val="20"/>
+        </w:rPr>
+        <w:t xml:space="preserve">bins </w:t>
+      </w:r>
+      <w:r>
+        <w:rPr>
+          <w:b w:val="0"/>
+          <w:sz w:val="20"/>
+        </w:rPr>
+        <w:t>utilizados.</w:t>
+      </w:r>
+      <w:r>
+        <w:rPr>
+          <w:b w:val="0"/>
+          <w:sz w:val="20"/>
+        </w:rPr>
+        <w:t xml:space="preserve"> De notar que com 5 </w:t>
+      </w:r>
+      <w:r>
+        <w:rPr>
+          <w:b w:val="0"/>
+          <w:i/>
+          <w:sz w:val="20"/>
+        </w:rPr>
+        <w:t>bins</w:t>
+      </w:r>
+      <w:r>
+        <w:rPr>
+          <w:b w:val="0"/>
+          <w:sz w:val="20"/>
+        </w:rPr>
+        <w:t xml:space="preserve"> a discretização por intervalos de frequência apesar </w:t>
+      </w:r>
+      <w:r>
+        <w:rPr>
+          <w:b w:val="0"/>
+          <w:sz w:val="20"/>
+        </w:rPr>
+        <w:lastRenderedPageBreak/>
+        <w:t xml:space="preserve">de ter um </w:t>
+      </w:r>
+      <w:r>
+        <w:rPr>
+          <w:b w:val="0"/>
+          <w:i/>
+          <w:sz w:val="20"/>
+        </w:rPr>
+        <w:t>lift</w:t>
+      </w:r>
+      <w:r>
+        <w:rPr>
+          <w:b w:val="0"/>
+          <w:sz w:val="20"/>
+        </w:rPr>
+        <w:t xml:space="preserve"> médio maior a partir dos 29% esta deixa de gerar regras, em oposição à de 3 </w:t>
+      </w:r>
+      <w:r>
+        <w:rPr>
+          <w:b w:val="0"/>
+          <w:i/>
+          <w:sz w:val="20"/>
+        </w:rPr>
+        <w:t xml:space="preserve">bins </w:t>
+      </w:r>
+      <w:r>
+        <w:rPr>
+          <w:b w:val="0"/>
+          <w:sz w:val="20"/>
+        </w:rPr>
+        <w:t>que continuou a gerar regras.</w:t>
+      </w:r>
+    </w:p>
+    <w:p>
+      <w:pPr>
+        <w:pStyle w:val="Heading2"/>
+        <w:numPr>
+          <w:ilvl w:val="0"/>
+          <w:numId w:val="0"/>
+        </w:numPr>
+        <w:rPr>
+          <w:b w:val="0"/>
+          <w:sz w:val="20"/>
+        </w:rPr>
+      </w:pPr>
+      <w:r>
+        <w:rPr>
+          <w:noProof/>
+          <w:lang w:eastAsia="pt-PT"/>
+        </w:rPr>
+        <w:drawing>
+          <wp:anchor distT="0" distB="0" distL="114300" distR="114300" simplePos="0" relativeHeight="251666432" behindDoc="0" locked="0" layoutInCell="1" allowOverlap="1" wp14:anchorId="5871560D" wp14:editId="0EFF2145">
+            <wp:simplePos x="0" y="0"/>
+            <wp:positionH relativeFrom="margin">
+              <wp:align>right</wp:align>
+            </wp:positionH>
+            <wp:positionV relativeFrom="paragraph">
+              <wp:posOffset>4445</wp:posOffset>
+            </wp:positionV>
+            <wp:extent cx="2984500" cy="1843405"/>
+            <wp:effectExtent l="0" t="0" r="6350" b="4445"/>
+            <wp:wrapSquare wrapText="bothSides"/>
+            <wp:docPr id="18" name="Picture 18" descr="Z:\Downloads\Mean Lift (1).png"/>
+            <wp:cNvGraphicFramePr>
+              <a:graphicFrameLocks xmlns:a="http://schemas.openxmlformats.org/drawingml/2006/main" noChangeAspect="1"/>
+            </wp:cNvGraphicFramePr>
+            <a:graphic xmlns:a="http://schemas.openxmlformats.org/drawingml/2006/main">
+              <a:graphicData uri="http://schemas.openxmlformats.org/drawingml/2006/picture">
+                <pic:pic xmlns:pic="http://schemas.openxmlformats.org/drawingml/2006/picture">
+                  <pic:nvPicPr>
+                    <pic:cNvPr id="0" name="Picture 17" descr="Z:\Downloads\Mean Lift (1).png"/>
+                    <pic:cNvPicPr>
+                      <a:picLocks noChangeAspect="1" noChangeArrowheads="1"/>
+                    </pic:cNvPicPr>
+                  </pic:nvPicPr>
+                  <pic:blipFill>
+                    <a:blip r:embed="rId20">
+                      <a:extLst>
+                        <a:ext uri="{28A0092B-C50C-407E-A947-70E740481C1C}">
+                          <a14:useLocalDpi xmlns:a14="http://schemas.microsoft.com/office/drawing/2010/main" val="0"/>
+                        </a:ext>
+                      </a:extLst>
+                    </a:blip>
+                    <a:srcRect/>
+                    <a:stretch>
+                      <a:fillRect/>
+                    </a:stretch>
+                  </pic:blipFill>
+                  <pic:spPr bwMode="auto">
+                    <a:xfrm>
+                      <a:off x="0" y="0"/>
+                      <a:ext cx="2984500" cy="1843405"/>
+                    </a:xfrm>
+                    <a:prstGeom prst="rect">
+                      <a:avLst/>
+                    </a:prstGeom>
+                    <a:noFill/>
+                    <a:ln>
+                      <a:noFill/>
+                    </a:ln>
+                  </pic:spPr>
+                </pic:pic>
+              </a:graphicData>
+            </a:graphic>
+          </wp:anchor>
+        </w:drawing>
+      </w:r>
+      <w:r>
+        <w:rPr>
+          <w:noProof/>
+          <w:lang w:eastAsia="pt-PT"/>
+        </w:rPr>
+        <w:drawing>
+          <wp:inline distT="0" distB="0" distL="0" distR="0" wp14:anchorId="6CAC00CC" wp14:editId="1DA77CCF">
+            <wp:extent cx="2991124" cy="1847850"/>
+            <wp:effectExtent l="0" t="0" r="0" b="0"/>
+            <wp:docPr id="17" name="Picture 17" descr="Z:\Downloads\Number of Rules (1).png"/>
+            <wp:cNvGraphicFramePr>
+              <a:graphicFrameLocks xmlns:a="http://schemas.openxmlformats.org/drawingml/2006/main" noChangeAspect="1"/>
+            </wp:cNvGraphicFramePr>
+            <a:graphic xmlns:a="http://schemas.openxmlformats.org/drawingml/2006/main">
+              <a:graphicData uri="http://schemas.openxmlformats.org/drawingml/2006/picture">
+                <pic:pic xmlns:pic="http://schemas.openxmlformats.org/drawingml/2006/picture">
+                  <pic:nvPicPr>
+                    <pic:cNvPr id="0" name="Picture 15" descr="Z:\Downloads\Number of Rules (1).png"/>
+                    <pic:cNvPicPr>
+                      <a:picLocks noChangeAspect="1" noChangeArrowheads="1"/>
+                    </pic:cNvPicPr>
+                  </pic:nvPicPr>
+                  <pic:blipFill>
+                    <a:blip r:embed="rId21">
+                      <a:extLst>
+                        <a:ext uri="{28A0092B-C50C-407E-A947-70E740481C1C}">
+                          <a14:useLocalDpi xmlns:a14="http://schemas.microsoft.com/office/drawing/2010/main" val="0"/>
+                        </a:ext>
+                      </a:extLst>
+                    </a:blip>
+                    <a:srcRect/>
+                    <a:stretch>
+                      <a:fillRect/>
+                    </a:stretch>
+                  </pic:blipFill>
+                  <pic:spPr bwMode="auto">
+                    <a:xfrm>
+                      <a:off x="0" y="0"/>
+                      <a:ext cx="2996993" cy="1851475"/>
+                    </a:xfrm>
+                    <a:prstGeom prst="rect">
+                      <a:avLst/>
+                    </a:prstGeom>
+                    <a:noFill/>
+                    <a:ln>
+                      <a:noFill/>
+                    </a:ln>
+                  </pic:spPr>
+                </pic:pic>
+              </a:graphicData>
+            </a:graphic>
+          </wp:inline>
+        </w:drawing>
+      </w:r>
+    </w:p>
+    <w:p>
+      <w:pPr>
+        <w:pStyle w:val="SPIEbodytext"/>
+        <w:rPr>
+          <w:rFonts w:ascii="CMU Serif Roman" w:hAnsi="CMU Serif Roman" w:cs="CMU Serif Roman"/>
+          <w:bCs/>
+          <w:kern w:val="2"/>
+          <w:szCs w:val="22"/>
+          <w:lang w:val="pt-PT"/>
+        </w:rPr>
+      </w:pPr>
+    </w:p>
+    <w:p>
+      <w:pPr>
+        <w:pStyle w:val="SPIEbodytext"/>
+        <w:numPr>
+          <w:ilvl w:val="0"/>
+          <w:numId w:val="5"/>
+        </w:numPr>
+        <w:rPr>
+          <w:rStyle w:val="fontstyle01"/>
+          <w:rFonts w:ascii="CMU Serif Roman" w:hAnsi="CMU Serif Roman" w:cs="CMU Serif Roman"/>
+          <w:b/>
+          <w:sz w:val="22"/>
+        </w:rPr>
+      </w:pPr>
+      <w:r>
+        <w:rPr>
+          <w:rStyle w:val="fontstyle01"/>
+          <w:rFonts w:ascii="CMU Serif Roman" w:hAnsi="CMU Serif Roman" w:cs="CMU Serif Roman"/>
+          <w:b/>
+          <w:sz w:val="22"/>
+        </w:rPr>
+        <w:t>Clustering</w:t>
+      </w:r>
+    </w:p>
+    <w:p>
+      <w:pPr>
+        <w:pStyle w:val="SPIEbodytext"/>
+        <w:ind w:firstLine="720"/>
+        <w:rPr>
+          <w:rStyle w:val="fontstyle01"/>
+          <w:rFonts w:ascii="CMU Serif Roman" w:hAnsi="CMU Serif Roman" w:cs="CMU Serif Roman"/>
+          <w:lang w:val="pt-PT"/>
+        </w:rPr>
+      </w:pPr>
+      <w:r>
+        <w:rPr>
+          <w:rStyle w:val="fontstyle01"/>
+          <w:rFonts w:ascii="CMU Serif Roman" w:hAnsi="CMU Serif Roman" w:cs="CMU Serif Roman"/>
+          <w:lang w:val="pt-PT"/>
+        </w:rPr>
+        <w:t>Utilizou-se tal como no primeiro problema o algoritmo K-Means</w:t>
+      </w:r>
+      <w:r>
+        <w:rPr>
+          <w:rStyle w:val="fontstyle01"/>
+          <w:rFonts w:ascii="CMU Serif Roman" w:hAnsi="CMU Serif Roman" w:cs="CMU Serif Roman"/>
+          <w:lang w:val="pt-PT"/>
+        </w:rPr>
+        <w:t xml:space="preserve"> para fazer </w:t>
+      </w:r>
+      <w:r>
+        <w:rPr>
+          <w:rStyle w:val="fontstyle01"/>
+          <w:rFonts w:ascii="CMU Serif Roman" w:hAnsi="CMU Serif Roman" w:cs="CMU Serif Roman"/>
+          <w:i/>
+          <w:lang w:val="pt-PT"/>
+        </w:rPr>
+        <w:t>clustering</w:t>
+      </w:r>
+      <w:r>
+        <w:rPr>
+          <w:rStyle w:val="fontstyle01"/>
+          <w:rFonts w:ascii="CMU Serif Roman" w:hAnsi="CMU Serif Roman" w:cs="CMU Serif Roman"/>
+          <w:lang w:val="pt-PT"/>
+        </w:rPr>
+        <w:t xml:space="preserve"> e variou</w:t>
+      </w:r>
+      <w:r>
+        <w:rPr>
+          <w:rStyle w:val="fontstyle01"/>
+          <w:rFonts w:ascii="CMU Serif Roman" w:hAnsi="CMU Serif Roman" w:cs="CMU Serif Roman"/>
+          <w:lang w:val="pt-PT"/>
+        </w:rPr>
+        <w:t xml:space="preserve">-se o número de clusters (k) entre 2 e 10.  As métricas utilizadas para avaliar os </w:t>
+      </w:r>
+      <w:r>
+        <w:rPr>
+          <w:rStyle w:val="fontstyle01"/>
+          <w:rFonts w:ascii="CMU Serif Roman" w:hAnsi="CMU Serif Roman" w:cs="CMU Serif Roman"/>
+          <w:i/>
+          <w:lang w:val="pt-PT"/>
+        </w:rPr>
+        <w:t>clusters</w:t>
+      </w:r>
+      <w:r>
+        <w:rPr>
+          <w:rStyle w:val="fontstyle01"/>
+          <w:rFonts w:ascii="CMU Serif Roman" w:hAnsi="CMU Serif Roman" w:cs="CMU Serif Roman"/>
+          <w:lang w:val="pt-PT"/>
+        </w:rPr>
+        <w:t xml:space="preserve"> foram também as mesmas.</w:t>
+      </w:r>
+    </w:p>
+    <w:p>
+      <w:pPr>
+        <w:pStyle w:val="SPIEbodytext"/>
+        <w:ind w:firstLine="720"/>
+        <w:rPr>
+          <w:rStyle w:val="fontstyle01"/>
+          <w:rFonts w:ascii="CMU Serif Roman" w:hAnsi="CMU Serif Roman" w:cs="CMU Serif Roman"/>
+          <w:lang w:val="pt-PT"/>
+        </w:rPr>
+      </w:pPr>
+      <w:r>
+        <w:rPr>
+          <w:rStyle w:val="fontstyle01"/>
+          <w:rFonts w:ascii="CMU Serif Roman" w:hAnsi="CMU Serif Roman" w:cs="CMU Serif Roman"/>
+          <w:lang w:val="pt-PT"/>
+        </w:rPr>
+        <w:t xml:space="preserve">Como podemos observar pelo gráfico existem dois máximos para o </w:t>
+      </w:r>
+      <w:r>
+        <w:rPr>
+          <w:rStyle w:val="fontstyle01"/>
+          <w:rFonts w:ascii="CMU Serif Roman" w:hAnsi="CMU Serif Roman" w:cs="CMU Serif Roman"/>
+          <w:i/>
+          <w:lang w:val="pt-PT"/>
+        </w:rPr>
+        <w:t>Silhouette Coefficient</w:t>
+      </w:r>
+      <w:r>
+        <w:rPr>
+          <w:rStyle w:val="fontstyle01"/>
+          <w:rFonts w:ascii="CMU Serif Roman" w:hAnsi="CMU Serif Roman" w:cs="CMU Serif Roman"/>
+          <w:lang w:val="pt-PT"/>
+        </w:rPr>
+        <w:t xml:space="preserve">, no entanto existe apenas um mínimo para o índice de </w:t>
+      </w:r>
+      <w:r>
+        <w:rPr>
+          <w:rStyle w:val="fontstyle01"/>
+          <w:rFonts w:ascii="CMU Serif Roman" w:hAnsi="CMU Serif Roman" w:cs="CMU Serif Roman"/>
+          <w:i/>
+          <w:lang w:val="pt-PT"/>
+        </w:rPr>
+        <w:t>Davies</w:t>
+      </w:r>
+      <w:r>
+        <w:rPr>
+          <w:rStyle w:val="fontstyle01"/>
+          <w:rFonts w:ascii="CMU Serif Roman" w:hAnsi="CMU Serif Roman" w:cs="CMU Serif Roman"/>
+          <w:i/>
+          <w:lang w:val="pt-PT"/>
+        </w:rPr>
+        <w:t xml:space="preserve">-Bouldin. </w:t>
+      </w:r>
+      <w:r>
+        <w:rPr>
+          <w:rStyle w:val="fontstyle01"/>
+          <w:rFonts w:ascii="CMU Serif Roman" w:hAnsi="CMU Serif Roman" w:cs="CMU Serif Roman"/>
+          <w:lang w:val="pt-PT"/>
+        </w:rPr>
+        <w:t xml:space="preserve">Assim, podemos concluir que os melhores </w:t>
+      </w:r>
+      <w:r>
+        <w:rPr>
+          <w:rStyle w:val="fontstyle01"/>
+          <w:rFonts w:ascii="CMU Serif Roman" w:hAnsi="CMU Serif Roman" w:cs="CMU Serif Roman"/>
+          <w:i/>
+          <w:lang w:val="pt-PT"/>
+        </w:rPr>
+        <w:t xml:space="preserve">clusters </w:t>
+      </w:r>
+      <w:r>
+        <w:rPr>
+          <w:rStyle w:val="fontstyle01"/>
+          <w:rFonts w:ascii="CMU Serif Roman" w:hAnsi="CMU Serif Roman" w:cs="CMU Serif Roman"/>
+          <w:lang w:val="pt-PT"/>
+        </w:rPr>
+        <w:t xml:space="preserve">são criados para um valor de k=4, onde o valor do índice de </w:t>
+      </w:r>
+      <w:r>
+        <w:rPr>
+          <w:rStyle w:val="fontstyle01"/>
+          <w:rFonts w:ascii="CMU Serif Roman" w:hAnsi="CMU Serif Roman" w:cs="CMU Serif Roman"/>
+          <w:i/>
+          <w:lang w:val="pt-PT"/>
+        </w:rPr>
+        <w:t xml:space="preserve">Davies-Bouldin </w:t>
+      </w:r>
+      <w:r>
+        <w:rPr>
+          <w:rStyle w:val="fontstyle01"/>
+          <w:rFonts w:ascii="CMU Serif Roman" w:hAnsi="CMU Serif Roman" w:cs="CMU Serif Roman"/>
+          <w:lang w:val="pt-PT"/>
+        </w:rPr>
+        <w:t xml:space="preserve">é mínimo e o o valor do </w:t>
+      </w:r>
+      <w:r>
+        <w:rPr>
+          <w:rStyle w:val="fontstyle01"/>
+          <w:rFonts w:ascii="CMU Serif Roman" w:hAnsi="CMU Serif Roman" w:cs="CMU Serif Roman"/>
+          <w:i/>
+          <w:lang w:val="pt-PT"/>
+        </w:rPr>
+        <w:t>Silhouette Coefficient</w:t>
+      </w:r>
+      <w:r>
+        <w:rPr>
+          <w:rStyle w:val="fontstyle01"/>
+          <w:rFonts w:ascii="CMU Serif Roman" w:hAnsi="CMU Serif Roman" w:cs="CMU Serif Roman"/>
+          <w:lang w:val="pt-PT"/>
+        </w:rPr>
+        <w:t xml:space="preserve"> </w:t>
+      </w:r>
+      <w:r>
+        <w:rPr>
+          <w:rStyle w:val="fontstyle01"/>
+          <w:rFonts w:ascii="CMU Serif Roman" w:hAnsi="CMU Serif Roman" w:cs="CMU Serif Roman"/>
+          <w:lang w:val="pt-PT"/>
+        </w:rPr>
+        <w:t>é máximo.</w:t>
+      </w:r>
+    </w:p>
+    <w:p>
+      <w:pPr>
+        <w:pStyle w:val="SPIEbodytext"/>
+        <w:rPr>
+          <w:rStyle w:val="fontstyle01"/>
+          <w:rFonts w:ascii="CMU Serif Roman" w:hAnsi="CMU Serif Roman" w:cs="CMU Serif Roman"/>
+          <w:lang w:val="pt-PT"/>
+        </w:rPr>
+      </w:pPr>
+      <w:r>
+        <w:rPr>
+          <w:rStyle w:val="fontstyle01"/>
+          <w:rFonts w:ascii="CMU Serif Roman" w:hAnsi="CMU Serif Roman" w:cs="CMU Serif Roman"/>
+          <w:lang w:val="pt-PT"/>
+        </w:rPr>
+        <w:t xml:space="preserve">O uso de PCA levou também a uma melhoria de ambos os índices pelo que esta melhoria benificia os </w:t>
+      </w:r>
+      <w:r>
+        <w:rPr>
+          <w:rStyle w:val="fontstyle01"/>
+          <w:rFonts w:ascii="CMU Serif Roman" w:hAnsi="CMU Serif Roman" w:cs="CMU Serif Roman"/>
+          <w:i/>
+          <w:lang w:val="pt-PT"/>
+        </w:rPr>
+        <w:t xml:space="preserve">clusters </w:t>
+      </w:r>
+      <w:r>
+        <w:rPr>
+          <w:rStyle w:val="fontstyle01"/>
+          <w:rFonts w:ascii="CMU Serif Roman" w:hAnsi="CMU Serif Roman" w:cs="CMU Serif Roman"/>
+          <w:lang w:val="pt-PT"/>
+        </w:rPr>
+        <w:t>criados</w:t>
+      </w:r>
+      <w:r>
+        <w:rPr>
+          <w:rStyle w:val="fontstyle01"/>
+          <w:rFonts w:ascii="CMU Serif Roman" w:hAnsi="CMU Serif Roman" w:cs="CMU Serif Roman"/>
+          <w:lang w:val="pt-PT"/>
+        </w:rPr>
+        <w:t xml:space="preserve"> para este </w:t>
+      </w:r>
+      <w:r>
+        <w:rPr>
+          <w:rStyle w:val="fontstyle01"/>
+          <w:rFonts w:ascii="CMU Serif Roman" w:hAnsi="CMU Serif Roman" w:cs="CMU Serif Roman"/>
+          <w:i/>
+          <w:lang w:val="pt-PT"/>
+        </w:rPr>
+        <w:t>dataset</w:t>
+      </w:r>
+      <w:r>
+        <w:rPr>
+          <w:rStyle w:val="fontstyle01"/>
+          <w:rFonts w:ascii="CMU Serif Roman" w:hAnsi="CMU Serif Roman" w:cs="CMU Serif Roman"/>
+          <w:lang w:val="pt-PT"/>
+        </w:rPr>
+        <w:t>.</w:t>
+      </w:r>
+    </w:p>
+    <w:p>
+      <w:pPr>
+        <w:pStyle w:val="SPIEbodytext"/>
+        <w:rPr>
+          <w:rStyle w:val="fontstyle01"/>
+          <w:rFonts w:ascii="CMU Serif Roman" w:hAnsi="CMU Serif Roman" w:cs="CMU Serif Roman"/>
+          <w:lang w:val="pt-PT"/>
+        </w:rPr>
+      </w:pPr>
+      <w:r>
+        <w:rPr>
+          <w:noProof/>
+          <w:lang w:val="pt-PT" w:eastAsia="pt-PT"/>
+        </w:rPr>
+        <w:drawing>
+          <wp:anchor distT="0" distB="0" distL="114300" distR="114300" simplePos="0" relativeHeight="251667456" behindDoc="1" locked="0" layoutInCell="1" allowOverlap="1" wp14:anchorId="278FE2A3" wp14:editId="55F65E81">
+            <wp:simplePos x="0" y="0"/>
+            <wp:positionH relativeFrom="margin">
+              <wp:align>right</wp:align>
+            </wp:positionH>
+            <wp:positionV relativeFrom="paragraph">
+              <wp:posOffset>142904</wp:posOffset>
+            </wp:positionV>
+            <wp:extent cx="2689860" cy="1664970"/>
+            <wp:effectExtent l="0" t="0" r="0" b="0"/>
+            <wp:wrapTight wrapText="bothSides">
+              <wp:wrapPolygon edited="0">
+                <wp:start x="0" y="0"/>
+                <wp:lineTo x="0" y="21254"/>
+                <wp:lineTo x="21416" y="21254"/>
+                <wp:lineTo x="21416" y="0"/>
+                <wp:lineTo x="0" y="0"/>
+              </wp:wrapPolygon>
+            </wp:wrapTight>
+            <wp:docPr id="20" name="Picture 20" descr="Z:\Downloads\Davies-Bouldin Index (1).png"/>
+            <wp:cNvGraphicFramePr>
+              <a:graphicFrameLocks xmlns:a="http://schemas.openxmlformats.org/drawingml/2006/main" noChangeAspect="1"/>
+            </wp:cNvGraphicFramePr>
+            <a:graphic xmlns:a="http://schemas.openxmlformats.org/drawingml/2006/main">
+              <a:graphicData uri="http://schemas.openxmlformats.org/drawingml/2006/picture">
+                <pic:pic xmlns:pic="http://schemas.openxmlformats.org/drawingml/2006/picture">
+                  <pic:nvPicPr>
+                    <pic:cNvPr id="0" name="Picture 21" descr="Z:\Downloads\Davies-Bouldin Index (1).png"/>
+                    <pic:cNvPicPr>
+                      <a:picLocks noChangeAspect="1" noChangeArrowheads="1"/>
+                    </pic:cNvPicPr>
+                  </pic:nvPicPr>
+                  <pic:blipFill>
+                    <a:blip r:embed="rId22">
+                      <a:extLst>
+                        <a:ext uri="{28A0092B-C50C-407E-A947-70E740481C1C}">
+                          <a14:useLocalDpi xmlns:a14="http://schemas.microsoft.com/office/drawing/2010/main" val="0"/>
+                        </a:ext>
+                      </a:extLst>
+                    </a:blip>
+                    <a:srcRect/>
+                    <a:stretch>
+                      <a:fillRect/>
+                    </a:stretch>
+                  </pic:blipFill>
+                  <pic:spPr bwMode="auto">
+                    <a:xfrm>
+                      <a:off x="0" y="0"/>
+                      <a:ext cx="2689860" cy="1664970"/>
+                    </a:xfrm>
+                    <a:prstGeom prst="rect">
+                      <a:avLst/>
+                    </a:prstGeom>
+                    <a:noFill/>
+                    <a:ln>
+                      <a:noFill/>
+                    </a:ln>
+                  </pic:spPr>
+                </pic:pic>
+              </a:graphicData>
+            </a:graphic>
+          </wp:anchor>
+        </w:drawing>
+      </w:r>
+      <w:r>
+        <w:rPr>
+          <w:noProof/>
+          <w:lang w:val="pt-PT" w:eastAsia="pt-PT"/>
+        </w:rPr>
+        <w:drawing>
+          <wp:anchor distT="0" distB="0" distL="114300" distR="114300" simplePos="0" relativeHeight="251668480" behindDoc="1" locked="0" layoutInCell="1" allowOverlap="1" wp14:anchorId="2EE1EC7D" wp14:editId="2C3A30CF">
+            <wp:simplePos x="0" y="0"/>
+            <wp:positionH relativeFrom="margin">
+              <wp:align>left</wp:align>
+            </wp:positionH>
+            <wp:positionV relativeFrom="paragraph">
+              <wp:posOffset>5013</wp:posOffset>
+            </wp:positionV>
+            <wp:extent cx="2910205" cy="1801495"/>
+            <wp:effectExtent l="0" t="0" r="4445" b="8255"/>
+            <wp:wrapTight wrapText="bothSides">
+              <wp:wrapPolygon edited="0">
+                <wp:start x="0" y="0"/>
+                <wp:lineTo x="0" y="21471"/>
+                <wp:lineTo x="21492" y="21471"/>
+                <wp:lineTo x="21492" y="0"/>
+                <wp:lineTo x="0" y="0"/>
+              </wp:wrapPolygon>
+            </wp:wrapTight>
+            <wp:docPr id="19" name="Picture 19" descr="Z:\Downloads\Silhouette Score (1).png"/>
+            <wp:cNvGraphicFramePr>
+              <a:graphicFrameLocks xmlns:a="http://schemas.openxmlformats.org/drawingml/2006/main" noChangeAspect="1"/>
+            </wp:cNvGraphicFramePr>
+            <a:graphic xmlns:a="http://schemas.openxmlformats.org/drawingml/2006/main">
+              <a:graphicData uri="http://schemas.openxmlformats.org/drawingml/2006/picture">
+                <pic:pic xmlns:pic="http://schemas.openxmlformats.org/drawingml/2006/picture">
+                  <pic:nvPicPr>
+                    <pic:cNvPr id="0" name="Picture 19" descr="Z:\Downloads\Silhouette Score (1).png"/>
+                    <pic:cNvPicPr>
+                      <a:picLocks noChangeAspect="1" noChangeArrowheads="1"/>
+                    </pic:cNvPicPr>
+                  </pic:nvPicPr>
+                  <pic:blipFill>
+                    <a:blip r:embed="rId23">
+                      <a:extLst>
+                        <a:ext uri="{28A0092B-C50C-407E-A947-70E740481C1C}">
+                          <a14:useLocalDpi xmlns:a14="http://schemas.microsoft.com/office/drawing/2010/main" val="0"/>
+                        </a:ext>
+                      </a:extLst>
+                    </a:blip>
+                    <a:srcRect/>
+                    <a:stretch>
+                      <a:fillRect/>
+                    </a:stretch>
+                  </pic:blipFill>
+                  <pic:spPr bwMode="auto">
+                    <a:xfrm>
+                      <a:off x="0" y="0"/>
+                      <a:ext cx="2910205" cy="1801495"/>
+                    </a:xfrm>
+                    <a:prstGeom prst="rect">
+                      <a:avLst/>
+                    </a:prstGeom>
+                    <a:noFill/>
+                    <a:ln>
+                      <a:noFill/>
+                    </a:ln>
+                  </pic:spPr>
+                </pic:pic>
+              </a:graphicData>
+            </a:graphic>
+          </wp:anchor>
+        </w:drawing>
+      </w:r>
+    </w:p>
+    <w:p>
+      <w:pPr>
+        <w:pStyle w:val="SPIEbodytext"/>
+        <w:rPr>
+          <w:rStyle w:val="fontstyle01"/>
+          <w:rFonts w:ascii="CMU Serif Roman" w:hAnsi="CMU Serif Roman" w:cs="CMU Serif Roman"/>
+          <w:lang w:val="pt-PT"/>
+        </w:rPr>
+      </w:pPr>
+      <w:bookmarkStart w:id="18" w:name="_GoBack"/>
+      <w:bookmarkEnd w:id="18"/>
+    </w:p>
+    <w:p>
+      <w:pPr>
+        <w:pStyle w:val="Heading2"/>
+        <w:rPr>
+          <w:i/>
+        </w:rPr>
+      </w:pPr>
+      <w:r>
+        <w:rPr>
+          <w:rStyle w:val="fontstyle01"/>
+          <w:rFonts w:ascii="CMU Serif Roman" w:hAnsi="CMU Serif Roman"/>
+          <w:sz w:val="22"/>
+          <w:szCs w:val="22"/>
+        </w:rPr>
+        <w:t xml:space="preserve"> </w:t>
+      </w:r>
+      <w:bookmarkStart w:id="19" w:name="_Toc529983078"/>
       <w:r>
         <w:rPr>
           <w:rStyle w:val="fontstyle01"/>
@@ -7873,9 +8741,9 @@
           <w:szCs w:val="22"/>
           <w:u w:val="single"/>
         </w:rPr>
-        <w:t>Unsupervised Learning</w:t>
-      </w:r>
-      <w:bookmarkEnd w:id="18"/>
+        <w:t>Supervised Learning</w:t>
+      </w:r>
+      <w:bookmarkEnd w:id="19"/>
       <w:r>
         <w:rPr>
           <w:i/>
@@ -7887,16 +8755,255 @@
       <w:pPr>
         <w:pStyle w:val="Heading2"/>
       </w:pPr>
-      <w:bookmarkStart w:id="19" w:name="_Toc529983076"/>
+      <w:bookmarkStart w:id="20" w:name="_Toc529983079"/>
       <w:r>
         <w:t>Methods and Parametrization</w:t>
       </w:r>
-      <w:bookmarkEnd w:id="19"/>
+      <w:bookmarkEnd w:id="20"/>
     </w:p>
     <w:p>
       <w:pPr>
         <w:pStyle w:val="SPIEbodytext"/>
         <w:rPr>
+          <w:lang w:val="pt-BR"/>
+        </w:rPr>
+      </w:pPr>
+      <w:r>
+        <w:rPr>
+          <w:lang w:val="pt-BR"/>
+        </w:rPr>
+        <w:t xml:space="preserve">Para o problema em questão, que apresenta um número de instâncias na ordem das centenas, utilizou-se </w:t>
+      </w:r>
+      <w:r>
+        <w:rPr>
+          <w:i/>
+          <w:lang w:val="pt-BR"/>
+        </w:rPr>
+        <w:t>cross validation</w:t>
+      </w:r>
+      <w:r>
+        <w:rPr>
+          <w:lang w:val="pt-BR"/>
+        </w:rPr>
+        <w:t xml:space="preserve"> em 10 </w:t>
+      </w:r>
+      <w:r>
+        <w:rPr>
+          <w:i/>
+          <w:lang w:val="pt-BR"/>
+        </w:rPr>
+        <w:t>folds</w:t>
+      </w:r>
+      <w:r>
+        <w:rPr>
+          <w:lang w:val="pt-BR"/>
+        </w:rPr>
+        <w:t xml:space="preserve">, visto que é a melhor estratégia de treino para </w:t>
+      </w:r>
+      <w:r>
+        <w:rPr>
+          <w:i/>
+          <w:lang w:val="pt-BR"/>
+        </w:rPr>
+        <w:t>datasets</w:t>
+      </w:r>
+      <w:r>
+        <w:rPr>
+          <w:lang w:val="pt-BR"/>
+        </w:rPr>
+        <w:t xml:space="preserve"> desta grandeza. À semelhança do primeiro problema, utilizou-se a </w:t>
+      </w:r>
+      <w:r>
+        <w:rPr>
+          <w:i/>
+          <w:lang w:val="pt-BR"/>
+        </w:rPr>
+        <w:t>ROC AUC</w:t>
+      </w:r>
+      <w:r>
+        <w:rPr>
+          <w:lang w:val="pt-BR"/>
+        </w:rPr>
+        <w:t xml:space="preserve"> para avaliar a </w:t>
+      </w:r>
+      <w:r>
+        <w:rPr>
+          <w:i/>
+          <w:lang w:val="pt-BR"/>
+        </w:rPr>
+        <w:t>performance</w:t>
+      </w:r>
+      <w:r>
+        <w:rPr>
+          <w:lang w:val="pt-BR"/>
+        </w:rPr>
+        <w:t xml:space="preserve"> dos classificadores uma vez que o </w:t>
+      </w:r>
+      <w:r>
+        <w:rPr>
+          <w:i/>
+          <w:lang w:val="pt-BR"/>
+        </w:rPr>
+        <w:t>dataset</w:t>
+      </w:r>
+      <w:r>
+        <w:rPr>
+          <w:lang w:val="pt-BR"/>
+        </w:rPr>
+        <w:t xml:space="preserve"> não é balanceado.</w:t>
+      </w:r>
+    </w:p>
+    <w:p>
+      <w:pPr>
+        <w:pStyle w:val="SPIEbodytext"/>
+        <w:rPr>
+          <w:lang w:val="pt-BR"/>
+        </w:rPr>
+      </w:pPr>
+      <w:r>
+        <w:rPr>
+          <w:u w:val="single"/>
+          <w:lang w:val="pt-BR"/>
+        </w:rPr>
+        <w:t>Naive Bayes:</w:t>
+      </w:r>
+      <w:r>
+        <w:rPr>
+          <w:lang w:val="pt-BR"/>
+        </w:rPr>
+        <w:t xml:space="preserve"> Escolheu-se o Bernoulli Naive Bayes.</w:t>
+      </w:r>
+    </w:p>
+    <w:p>
+      <w:pPr>
+        <w:pStyle w:val="SPIEbodytext"/>
+        <w:rPr>
+          <w:lang w:val="pt-PT"/>
+        </w:rPr>
+      </w:pPr>
+      <w:r>
+        <w:rPr>
+          <w:u w:val="single"/>
+          <w:lang w:val="pt-PT"/>
+        </w:rPr>
+        <w:t>KNN:</w:t>
+      </w:r>
+      <w:r>
+        <w:rPr>
+          <w:lang w:val="pt-PT"/>
+        </w:rPr>
+        <w:t xml:space="preserve"> Variou-se os </w:t>
+      </w:r>
+      <w:r>
+        <w:rPr>
+          <w:i/>
+          <w:lang w:val="pt-PT"/>
+        </w:rPr>
+        <w:t>k-vizinhos</w:t>
+      </w:r>
+      <w:r>
+        <w:rPr>
+          <w:lang w:val="pt-PT"/>
+        </w:rPr>
+        <w:t xml:space="preserve"> entre 1 e 99, com incrementos de 2 para evitar empates.</w:t>
+      </w:r>
+    </w:p>
+    <w:p>
+      <w:pPr>
+        <w:pStyle w:val="SPIEbodytext"/>
+        <w:rPr>
+          <w:lang w:val="pt-PT"/>
+        </w:rPr>
+      </w:pPr>
+      <w:r>
+        <w:rPr>
+          <w:u w:val="single"/>
+          <w:lang w:val="pt-PT"/>
+        </w:rPr>
+        <w:t>Decision Trees:</w:t>
+      </w:r>
+      <w:r>
+        <w:rPr>
+          <w:lang w:val="pt-PT"/>
+        </w:rPr>
+        <w:t xml:space="preserve"> Variou-se </w:t>
+      </w:r>
+      <w:r>
+        <w:rPr>
+          <w:i/>
+          <w:lang w:val="pt-PT"/>
+        </w:rPr>
+        <w:t>min_samples_split</w:t>
+      </w:r>
+      <w:r>
+        <w:rPr>
+          <w:lang w:val="pt-PT"/>
+        </w:rPr>
+        <w:t xml:space="preserve"> entre 2 e 50.</w:t>
+      </w:r>
+    </w:p>
+    <w:p>
+      <w:pPr>
+        <w:pStyle w:val="SPIEbodytext"/>
+        <w:rPr>
+          <w:lang w:val="pt-BR"/>
+        </w:rPr>
+      </w:pPr>
+      <w:r>
+        <w:rPr>
+          <w:u w:val="single"/>
+          <w:lang w:val="pt-BR"/>
+        </w:rPr>
+        <w:t>Random Forests:</w:t>
+      </w:r>
+      <w:r>
+        <w:rPr>
+          <w:lang w:val="pt-BR"/>
+        </w:rPr>
+        <w:t xml:space="preserve"> Variou-se </w:t>
+      </w:r>
+      <w:r>
+        <w:rPr>
+          <w:i/>
+          <w:lang w:val="pt-BR"/>
+        </w:rPr>
+        <w:t xml:space="preserve">min_samples_split </w:t>
+      </w:r>
+      <w:r>
+        <w:rPr>
+          <w:lang w:val="pt-BR"/>
+        </w:rPr>
+        <w:t xml:space="preserve">entre 2 a 100 e </w:t>
+      </w:r>
+      <w:r>
+        <w:rPr>
+          <w:i/>
+          <w:lang w:val="pt-BR"/>
+        </w:rPr>
+        <w:t>n_estimators</w:t>
+      </w:r>
+      <w:r>
+        <w:rPr>
+          <w:lang w:val="pt-BR"/>
+        </w:rPr>
+        <w:t xml:space="preserve"> entre 2 e 50.</w:t>
+      </w:r>
+    </w:p>
+    <w:p>
+      <w:pPr>
+        <w:pStyle w:val="Heading2"/>
+      </w:pPr>
+      <w:bookmarkStart w:id="21" w:name="_Toc529983080"/>
+      <w:r>
+        <w:t>Results</w:t>
+      </w:r>
+      <w:bookmarkEnd w:id="21"/>
+    </w:p>
+    <w:p>
+      <w:pPr>
+        <w:pStyle w:val="SPIEbodytext"/>
+        <w:rPr>
+          <w:rStyle w:val="fontstyle01"/>
           <w:rFonts w:ascii="CMU Serif Roman" w:hAnsi="CMU Serif Roman" w:cs="CMU Serif Roman"/>
         </w:rPr>
       </w:pPr>
@@ -8276,1085 +9383,6 @@
         </w:rPr>
         <w:t xml:space="preserve"> semper dictum.</w:t>
       </w:r>
-      <w:r>
-        <w:rPr>
-          <w:rFonts w:ascii="CMU Serif Roman" w:hAnsi="CMU Serif Roman" w:cs="CMU Serif Roman"/>
-        </w:rPr>
-        <w:t xml:space="preserve"> </w:t>
-      </w:r>
-    </w:p>
-    <w:p>
-      <w:pPr>
-        <w:pStyle w:val="Heading2"/>
-      </w:pPr>
-      <w:bookmarkStart w:id="20" w:name="_Toc529983077"/>
-      <w:r>
-        <w:t>Results</w:t>
-      </w:r>
-      <w:bookmarkEnd w:id="20"/>
-    </w:p>
-    <w:p>
-      <w:pPr>
-        <w:pStyle w:val="SPIEbodytext"/>
-        <w:rPr>
-          <w:rStyle w:val="fontstyle01"/>
-          <w:rFonts w:ascii="CMU Serif Roman" w:hAnsi="CMU Serif Roman" w:cs="CMU Serif Roman"/>
-        </w:rPr>
-      </w:pPr>
-      <w:proofErr w:type="spellStart"/>
-      <w:r>
-        <w:rPr>
-          <w:rStyle w:val="fontstyle01"/>
-          <w:rFonts w:ascii="CMU Serif Roman" w:hAnsi="CMU Serif Roman" w:cs="CMU Serif Roman"/>
-        </w:rPr>
-        <w:t>Vunc</w:t>
-      </w:r>
-      <w:proofErr w:type="spellEnd"/>
-      <w:r>
-        <w:rPr>
-          <w:rStyle w:val="fontstyle01"/>
-          <w:rFonts w:ascii="CMU Serif Roman" w:hAnsi="CMU Serif Roman" w:cs="CMU Serif Roman"/>
-        </w:rPr>
-        <w:t xml:space="preserve"> </w:t>
-      </w:r>
-      <w:proofErr w:type="spellStart"/>
-      <w:r>
-        <w:rPr>
-          <w:rStyle w:val="fontstyle01"/>
-          <w:rFonts w:ascii="CMU Serif Roman" w:hAnsi="CMU Serif Roman" w:cs="CMU Serif Roman"/>
-        </w:rPr>
-        <w:t>sed</w:t>
-      </w:r>
-      <w:proofErr w:type="spellEnd"/>
-      <w:r>
-        <w:rPr>
-          <w:rStyle w:val="fontstyle01"/>
-          <w:rFonts w:ascii="CMU Serif Roman" w:hAnsi="CMU Serif Roman" w:cs="CMU Serif Roman"/>
-        </w:rPr>
-        <w:t xml:space="preserve"> </w:t>
-      </w:r>
-      <w:proofErr w:type="spellStart"/>
-      <w:r>
-        <w:rPr>
-          <w:rStyle w:val="fontstyle01"/>
-          <w:rFonts w:ascii="CMU Serif Roman" w:hAnsi="CMU Serif Roman" w:cs="CMU Serif Roman"/>
-        </w:rPr>
-        <w:t>eede</w:t>
-      </w:r>
-      <w:proofErr w:type="spellEnd"/>
-      <w:r>
-        <w:rPr>
-          <w:rStyle w:val="fontstyle01"/>
-          <w:rFonts w:ascii="CMU Serif Roman" w:hAnsi="CMU Serif Roman" w:cs="CMU Serif Roman"/>
-        </w:rPr>
-        <w:t xml:space="preserve">. </w:t>
-      </w:r>
-      <w:proofErr w:type="spellStart"/>
-      <w:r>
-        <w:rPr>
-          <w:rStyle w:val="fontstyle01"/>
-          <w:rFonts w:ascii="CMU Serif Roman" w:hAnsi="CMU Serif Roman" w:cs="CMU Serif Roman"/>
-        </w:rPr>
-        <w:t>Praesent</w:t>
-      </w:r>
-      <w:proofErr w:type="spellEnd"/>
-      <w:r>
-        <w:rPr>
-          <w:rStyle w:val="fontstyle01"/>
-          <w:rFonts w:ascii="CMU Serif Roman" w:hAnsi="CMU Serif Roman" w:cs="CMU Serif Roman"/>
-        </w:rPr>
-        <w:t xml:space="preserve"> vitae </w:t>
-      </w:r>
-      <w:proofErr w:type="spellStart"/>
-      <w:r>
-        <w:rPr>
-          <w:rStyle w:val="fontstyle01"/>
-          <w:rFonts w:ascii="CMU Serif Roman" w:hAnsi="CMU Serif Roman" w:cs="CMU Serif Roman"/>
-        </w:rPr>
-        <w:t>lectus</w:t>
-      </w:r>
-      <w:proofErr w:type="spellEnd"/>
-      <w:r>
-        <w:rPr>
-          <w:rStyle w:val="fontstyle01"/>
-          <w:rFonts w:ascii="CMU Serif Roman" w:hAnsi="CMU Serif Roman" w:cs="CMU Serif Roman"/>
-        </w:rPr>
-        <w:t xml:space="preserve">. </w:t>
-      </w:r>
-      <w:proofErr w:type="spellStart"/>
-      <w:r>
-        <w:rPr>
-          <w:rStyle w:val="fontstyle01"/>
-          <w:rFonts w:ascii="CMU Serif Roman" w:hAnsi="CMU Serif Roman" w:cs="CMU Serif Roman"/>
-        </w:rPr>
-        <w:t>Praesent</w:t>
-      </w:r>
-      <w:proofErr w:type="spellEnd"/>
-      <w:r>
-        <w:rPr>
-          <w:rStyle w:val="fontstyle01"/>
-          <w:rFonts w:ascii="CMU Serif Roman" w:hAnsi="CMU Serif Roman" w:cs="CMU Serif Roman"/>
-        </w:rPr>
-        <w:t xml:space="preserve"> </w:t>
-      </w:r>
-      <w:proofErr w:type="spellStart"/>
-      <w:r>
-        <w:rPr>
-          <w:rStyle w:val="fontstyle01"/>
-          <w:rFonts w:ascii="CMU Serif Roman" w:hAnsi="CMU Serif Roman" w:cs="CMU Serif Roman"/>
-        </w:rPr>
-        <w:t>neque</w:t>
-      </w:r>
-      <w:proofErr w:type="spellEnd"/>
-      <w:r>
-        <w:rPr>
-          <w:rStyle w:val="fontstyle01"/>
-          <w:rFonts w:ascii="CMU Serif Roman" w:hAnsi="CMU Serif Roman" w:cs="CMU Serif Roman"/>
-        </w:rPr>
-        <w:t xml:space="preserve"> </w:t>
-      </w:r>
-      <w:proofErr w:type="spellStart"/>
-      <w:r>
-        <w:rPr>
-          <w:rStyle w:val="fontstyle01"/>
-          <w:rFonts w:ascii="CMU Serif Roman" w:hAnsi="CMU Serif Roman" w:cs="CMU Serif Roman"/>
-        </w:rPr>
-        <w:t>justo</w:t>
-      </w:r>
-      <w:proofErr w:type="spellEnd"/>
-      <w:r>
-        <w:rPr>
-          <w:rStyle w:val="fontstyle01"/>
-          <w:rFonts w:ascii="CMU Serif Roman" w:hAnsi="CMU Serif Roman" w:cs="CMU Serif Roman"/>
-        </w:rPr>
-        <w:t xml:space="preserve">, </w:t>
-      </w:r>
-      <w:proofErr w:type="spellStart"/>
-      <w:r>
-        <w:rPr>
-          <w:rStyle w:val="fontstyle01"/>
-          <w:rFonts w:ascii="CMU Serif Roman" w:hAnsi="CMU Serif Roman" w:cs="CMU Serif Roman"/>
-        </w:rPr>
-        <w:t>vehicula</w:t>
-      </w:r>
-      <w:proofErr w:type="spellEnd"/>
-      <w:r>
-        <w:rPr>
-          <w:rStyle w:val="fontstyle01"/>
-          <w:rFonts w:ascii="CMU Serif Roman" w:hAnsi="CMU Serif Roman" w:cs="CMU Serif Roman"/>
-        </w:rPr>
-        <w:t xml:space="preserve"> </w:t>
-      </w:r>
-      <w:proofErr w:type="spellStart"/>
-      <w:r>
-        <w:rPr>
-          <w:rStyle w:val="fontstyle01"/>
-          <w:rFonts w:ascii="CMU Serif Roman" w:hAnsi="CMU Serif Roman" w:cs="CMU Serif Roman"/>
-        </w:rPr>
-        <w:t>eget</w:t>
-      </w:r>
-      <w:proofErr w:type="spellEnd"/>
-      <w:r>
-        <w:rPr>
-          <w:rStyle w:val="fontstyle01"/>
-          <w:rFonts w:ascii="CMU Serif Roman" w:hAnsi="CMU Serif Roman" w:cs="CMU Serif Roman"/>
-        </w:rPr>
-        <w:t xml:space="preserve">, </w:t>
-      </w:r>
-      <w:proofErr w:type="spellStart"/>
-      <w:r>
-        <w:rPr>
-          <w:rStyle w:val="fontstyle01"/>
-          <w:rFonts w:ascii="CMU Serif Roman" w:hAnsi="CMU Serif Roman" w:cs="CMU Serif Roman"/>
-        </w:rPr>
-        <w:t>interdum</w:t>
-      </w:r>
-      <w:proofErr w:type="spellEnd"/>
-      <w:r>
-        <w:rPr>
-          <w:rStyle w:val="fontstyle01"/>
-          <w:rFonts w:ascii="CMU Serif Roman" w:hAnsi="CMU Serif Roman" w:cs="CMU Serif Roman"/>
-        </w:rPr>
-        <w:t xml:space="preserve"> id, </w:t>
-      </w:r>
-      <w:proofErr w:type="spellStart"/>
-      <w:r>
-        <w:rPr>
-          <w:rStyle w:val="fontstyle01"/>
-          <w:rFonts w:ascii="CMU Serif Roman" w:hAnsi="CMU Serif Roman" w:cs="CMU Serif Roman"/>
-        </w:rPr>
-        <w:t>facilisis</w:t>
-      </w:r>
-      <w:proofErr w:type="spellEnd"/>
-      <w:r>
-        <w:rPr>
-          <w:rStyle w:val="fontstyle01"/>
-          <w:rFonts w:ascii="CMU Serif Roman" w:hAnsi="CMU Serif Roman" w:cs="CMU Serif Roman"/>
-        </w:rPr>
-        <w:t xml:space="preserve"> et, </w:t>
-      </w:r>
-      <w:proofErr w:type="spellStart"/>
-      <w:r>
-        <w:rPr>
-          <w:rStyle w:val="fontstyle01"/>
-          <w:rFonts w:ascii="CMU Serif Roman" w:hAnsi="CMU Serif Roman" w:cs="CMU Serif Roman"/>
-        </w:rPr>
-        <w:t>nibh</w:t>
-      </w:r>
-      <w:proofErr w:type="spellEnd"/>
-      <w:r>
-        <w:rPr>
-          <w:rStyle w:val="fontstyle01"/>
-          <w:rFonts w:ascii="CMU Serif Roman" w:hAnsi="CMU Serif Roman" w:cs="CMU Serif Roman"/>
-        </w:rPr>
-        <w:t xml:space="preserve"> </w:t>
-      </w:r>
-      <w:proofErr w:type="spellStart"/>
-      <w:r>
-        <w:rPr>
-          <w:rStyle w:val="fontstyle01"/>
-          <w:rFonts w:ascii="CMU Serif Roman" w:hAnsi="CMU Serif Roman" w:cs="CMU Serif Roman"/>
-        </w:rPr>
-        <w:t>adsumes</w:t>
-      </w:r>
-      <w:proofErr w:type="spellEnd"/>
-      <w:r>
-        <w:rPr>
-          <w:rStyle w:val="fontstyle01"/>
-          <w:rFonts w:ascii="CMU Serif Roman" w:hAnsi="CMU Serif Roman" w:cs="CMU Serif Roman"/>
-        </w:rPr>
-        <w:t>.</w:t>
-      </w:r>
-      <w:r>
-        <w:rPr>
-          <w:rFonts w:ascii="CMU Serif Roman" w:hAnsi="CMU Serif Roman" w:cs="CMU Serif Roman"/>
-          <w:color w:val="000000"/>
-          <w:szCs w:val="20"/>
-        </w:rPr>
-        <w:br/>
-      </w:r>
-      <w:proofErr w:type="spellStart"/>
-      <w:r>
-        <w:rPr>
-          <w:rStyle w:val="fontstyle01"/>
-          <w:rFonts w:ascii="CMU Serif Roman" w:hAnsi="CMU Serif Roman" w:cs="CMU Serif Roman"/>
-        </w:rPr>
-        <w:t>Phasellus</w:t>
-      </w:r>
-      <w:proofErr w:type="spellEnd"/>
-      <w:r>
-        <w:rPr>
-          <w:rStyle w:val="fontstyle01"/>
-          <w:rFonts w:ascii="CMU Serif Roman" w:hAnsi="CMU Serif Roman" w:cs="CMU Serif Roman"/>
-        </w:rPr>
-        <w:t xml:space="preserve"> at </w:t>
-      </w:r>
-      <w:proofErr w:type="spellStart"/>
-      <w:r>
-        <w:rPr>
-          <w:rStyle w:val="fontstyle01"/>
-          <w:rFonts w:ascii="CMU Serif Roman" w:hAnsi="CMU Serif Roman" w:cs="CMU Serif Roman"/>
-        </w:rPr>
-        <w:t>purus</w:t>
-      </w:r>
-      <w:proofErr w:type="spellEnd"/>
-      <w:r>
-        <w:rPr>
-          <w:rStyle w:val="fontstyle01"/>
-          <w:rFonts w:ascii="CMU Serif Roman" w:hAnsi="CMU Serif Roman" w:cs="CMU Serif Roman"/>
-        </w:rPr>
-        <w:t xml:space="preserve"> et libero </w:t>
-      </w:r>
-      <w:proofErr w:type="spellStart"/>
-      <w:r>
-        <w:rPr>
-          <w:rStyle w:val="fontstyle01"/>
-          <w:rFonts w:ascii="CMU Serif Roman" w:hAnsi="CMU Serif Roman" w:cs="CMU Serif Roman"/>
-        </w:rPr>
-        <w:t>lacinia</w:t>
-      </w:r>
-      <w:proofErr w:type="spellEnd"/>
-      <w:r>
-        <w:rPr>
-          <w:rStyle w:val="fontstyle01"/>
-          <w:rFonts w:ascii="CMU Serif Roman" w:hAnsi="CMU Serif Roman" w:cs="CMU Serif Roman"/>
-        </w:rPr>
-        <w:t xml:space="preserve"> dictum. </w:t>
-      </w:r>
-      <w:proofErr w:type="spellStart"/>
-      <w:r>
-        <w:rPr>
-          <w:rStyle w:val="fontstyle01"/>
-          <w:rFonts w:ascii="CMU Serif Roman" w:hAnsi="CMU Serif Roman" w:cs="CMU Serif Roman"/>
-        </w:rPr>
-        <w:t>Fusce</w:t>
-      </w:r>
-      <w:proofErr w:type="spellEnd"/>
-      <w:r>
-        <w:rPr>
-          <w:rStyle w:val="fontstyle01"/>
-          <w:rFonts w:ascii="CMU Serif Roman" w:hAnsi="CMU Serif Roman" w:cs="CMU Serif Roman"/>
-        </w:rPr>
-        <w:t xml:space="preserve"> </w:t>
-      </w:r>
-      <w:proofErr w:type="spellStart"/>
-      <w:r>
-        <w:rPr>
-          <w:rStyle w:val="fontstyle01"/>
-          <w:rFonts w:ascii="CMU Serif Roman" w:hAnsi="CMU Serif Roman" w:cs="CMU Serif Roman"/>
-        </w:rPr>
-        <w:t>aliquet</w:t>
-      </w:r>
-      <w:proofErr w:type="spellEnd"/>
-      <w:r>
-        <w:rPr>
-          <w:rStyle w:val="fontstyle01"/>
-          <w:rFonts w:ascii="CMU Serif Roman" w:hAnsi="CMU Serif Roman" w:cs="CMU Serif Roman"/>
-        </w:rPr>
-        <w:t xml:space="preserve">. </w:t>
-      </w:r>
-      <w:proofErr w:type="spellStart"/>
-      <w:r>
-        <w:rPr>
-          <w:rStyle w:val="fontstyle01"/>
-          <w:rFonts w:ascii="CMU Serif Roman" w:hAnsi="CMU Serif Roman" w:cs="CMU Serif Roman"/>
-        </w:rPr>
-        <w:t>Nulla</w:t>
-      </w:r>
-      <w:proofErr w:type="spellEnd"/>
-      <w:r>
-        <w:rPr>
-          <w:rStyle w:val="fontstyle01"/>
-          <w:rFonts w:ascii="CMU Serif Roman" w:hAnsi="CMU Serif Roman" w:cs="CMU Serif Roman"/>
-        </w:rPr>
-        <w:t xml:space="preserve"> </w:t>
-      </w:r>
-      <w:proofErr w:type="spellStart"/>
-      <w:r>
-        <w:rPr>
-          <w:rStyle w:val="fontstyle01"/>
-          <w:rFonts w:ascii="CMU Serif Roman" w:hAnsi="CMU Serif Roman" w:cs="CMU Serif Roman"/>
-        </w:rPr>
-        <w:t>eu</w:t>
-      </w:r>
-      <w:proofErr w:type="spellEnd"/>
-      <w:r>
-        <w:rPr>
-          <w:rStyle w:val="fontstyle01"/>
-          <w:rFonts w:ascii="CMU Serif Roman" w:hAnsi="CMU Serif Roman" w:cs="CMU Serif Roman"/>
-        </w:rPr>
-        <w:t xml:space="preserve"> ante </w:t>
-      </w:r>
-      <w:proofErr w:type="spellStart"/>
-      <w:r>
-        <w:rPr>
-          <w:rStyle w:val="fontstyle01"/>
-          <w:rFonts w:ascii="CMU Serif Roman" w:hAnsi="CMU Serif Roman" w:cs="CMU Serif Roman"/>
-        </w:rPr>
-        <w:t>placerat</w:t>
-      </w:r>
-      <w:proofErr w:type="spellEnd"/>
-      <w:r>
-        <w:rPr>
-          <w:rStyle w:val="fontstyle01"/>
-          <w:rFonts w:ascii="CMU Serif Roman" w:hAnsi="CMU Serif Roman" w:cs="CMU Serif Roman"/>
-        </w:rPr>
-        <w:t xml:space="preserve"> </w:t>
-      </w:r>
-      <w:proofErr w:type="spellStart"/>
-      <w:r>
-        <w:rPr>
-          <w:rStyle w:val="fontstyle01"/>
-          <w:rFonts w:ascii="CMU Serif Roman" w:hAnsi="CMU Serif Roman" w:cs="CMU Serif Roman"/>
-        </w:rPr>
-        <w:t>leo</w:t>
-      </w:r>
-      <w:proofErr w:type="spellEnd"/>
-      <w:r>
-        <w:rPr>
-          <w:rStyle w:val="fontstyle01"/>
-          <w:rFonts w:ascii="CMU Serif Roman" w:hAnsi="CMU Serif Roman" w:cs="CMU Serif Roman"/>
-        </w:rPr>
-        <w:t xml:space="preserve"> semper dictum.</w:t>
-      </w:r>
-    </w:p>
-    <w:p>
-      <w:pPr>
-        <w:pStyle w:val="SPIEbodytext"/>
-        <w:rPr>
-          <w:rStyle w:val="fontstyle01"/>
-          <w:rFonts w:ascii="CMU Serif Roman" w:hAnsi="CMU Serif Roman" w:cs="CMU Serif Roman"/>
-        </w:rPr>
-      </w:pPr>
-    </w:p>
-    <w:p>
-      <w:pPr>
-        <w:pStyle w:val="Heading2"/>
-        <w:rPr>
-          <w:i/>
-        </w:rPr>
-      </w:pPr>
-      <w:r>
-        <w:rPr>
-          <w:rStyle w:val="fontstyle01"/>
-          <w:rFonts w:ascii="CMU Serif Roman" w:hAnsi="CMU Serif Roman"/>
-          <w:sz w:val="22"/>
-          <w:szCs w:val="22"/>
-        </w:rPr>
-        <w:lastRenderedPageBreak/>
-        <w:t xml:space="preserve"> </w:t>
-      </w:r>
-      <w:bookmarkStart w:id="21" w:name="_Toc529983078"/>
-      <w:r>
-        <w:rPr>
-          <w:rStyle w:val="fontstyle01"/>
-          <w:rFonts w:ascii="CMU Serif Roman" w:hAnsi="CMU Serif Roman"/>
-          <w:sz w:val="22"/>
-          <w:szCs w:val="22"/>
-          <w:u w:val="single"/>
-        </w:rPr>
-        <w:t>Supervised Learning</w:t>
-      </w:r>
-      <w:bookmarkEnd w:id="21"/>
-      <w:r>
-        <w:rPr>
-          <w:i/>
-        </w:rPr>
-        <w:t xml:space="preserve"> </w:t>
-      </w:r>
-    </w:p>
-    <w:p>
-      <w:pPr>
-        <w:pStyle w:val="Heading2"/>
-      </w:pPr>
-      <w:bookmarkStart w:id="22" w:name="_Toc529983079"/>
-      <w:r>
-        <w:t>Methods and Parametrization</w:t>
-      </w:r>
-      <w:bookmarkEnd w:id="22"/>
-    </w:p>
-    <w:p>
-      <w:pPr>
-        <w:pStyle w:val="SPIEbodytext"/>
-        <w:rPr>
-          <w:lang w:val="pt-BR"/>
-        </w:rPr>
-      </w:pPr>
-      <w:r>
-        <w:rPr>
-          <w:lang w:val="pt-BR"/>
-        </w:rPr>
-        <w:t xml:space="preserve">Para o problema em questão, que apresenta um número de instâncias na ordem das centenas, utilizou-se </w:t>
-      </w:r>
-      <w:r>
-        <w:rPr>
-          <w:i/>
-          <w:lang w:val="pt-BR"/>
-        </w:rPr>
-        <w:t>cross validation</w:t>
-      </w:r>
-      <w:r>
-        <w:rPr>
-          <w:lang w:val="pt-BR"/>
-        </w:rPr>
-        <w:t xml:space="preserve"> em 10 </w:t>
-      </w:r>
-      <w:r>
-        <w:rPr>
-          <w:i/>
-          <w:lang w:val="pt-BR"/>
-        </w:rPr>
-        <w:t>folds</w:t>
-      </w:r>
-      <w:r>
-        <w:rPr>
-          <w:lang w:val="pt-BR"/>
-        </w:rPr>
-        <w:t xml:space="preserve">, visto que é a melhor estratégia de treino para </w:t>
-      </w:r>
-      <w:r>
-        <w:rPr>
-          <w:i/>
-          <w:lang w:val="pt-BR"/>
-        </w:rPr>
-        <w:t>datasets</w:t>
-      </w:r>
-      <w:r>
-        <w:rPr>
-          <w:lang w:val="pt-BR"/>
-        </w:rPr>
-        <w:t xml:space="preserve"> desta grandeza. À semelhança do primeiro problema, utilizou-se a </w:t>
-      </w:r>
-      <w:r>
-        <w:rPr>
-          <w:i/>
-          <w:lang w:val="pt-BR"/>
-        </w:rPr>
-        <w:t>ROC AUC</w:t>
-      </w:r>
-      <w:r>
-        <w:rPr>
-          <w:lang w:val="pt-BR"/>
-        </w:rPr>
-        <w:t xml:space="preserve"> para avaliar a </w:t>
-      </w:r>
-      <w:r>
-        <w:rPr>
-          <w:i/>
-          <w:lang w:val="pt-BR"/>
-        </w:rPr>
-        <w:t>performance</w:t>
-      </w:r>
-      <w:r>
-        <w:rPr>
-          <w:lang w:val="pt-BR"/>
-        </w:rPr>
-        <w:t xml:space="preserve"> dos classificadores uma vez que o </w:t>
-      </w:r>
-      <w:r>
-        <w:rPr>
-          <w:i/>
-          <w:lang w:val="pt-BR"/>
-        </w:rPr>
-        <w:t>dataset</w:t>
-      </w:r>
-      <w:r>
-        <w:rPr>
-          <w:lang w:val="pt-BR"/>
-        </w:rPr>
-        <w:t xml:space="preserve"> não é balanceado.</w:t>
-      </w:r>
-    </w:p>
-    <w:p>
-      <w:pPr>
-        <w:pStyle w:val="SPIEbodytext"/>
-        <w:rPr>
-          <w:lang w:val="pt-BR"/>
-        </w:rPr>
-      </w:pPr>
-      <w:r>
-        <w:rPr>
-          <w:u w:val="single"/>
-          <w:lang w:val="pt-BR"/>
-        </w:rPr>
-        <w:t>Naive Bayes:</w:t>
-      </w:r>
-      <w:r>
-        <w:rPr>
-          <w:lang w:val="pt-BR"/>
-        </w:rPr>
-        <w:t xml:space="preserve"> Escolheu-se o Bernoulli Naive Bayes.</w:t>
-      </w:r>
-    </w:p>
-    <w:p>
-      <w:pPr>
-        <w:pStyle w:val="SPIEbodytext"/>
-        <w:rPr>
-          <w:lang w:val="pt-PT"/>
-        </w:rPr>
-      </w:pPr>
-      <w:r>
-        <w:rPr>
-          <w:u w:val="single"/>
-          <w:lang w:val="pt-PT"/>
-        </w:rPr>
-        <w:t>KNN:</w:t>
-      </w:r>
-      <w:r>
-        <w:rPr>
-          <w:lang w:val="pt-PT"/>
-        </w:rPr>
-        <w:t xml:space="preserve"> Variou-se os </w:t>
-      </w:r>
-      <w:r>
-        <w:rPr>
-          <w:i/>
-          <w:lang w:val="pt-PT"/>
-        </w:rPr>
-        <w:t>k-vizinhos</w:t>
-      </w:r>
-      <w:r>
-        <w:rPr>
-          <w:lang w:val="pt-PT"/>
-        </w:rPr>
-        <w:t xml:space="preserve"> entre 1 e 99, com incrementos de 2 para evitar empates.</w:t>
-      </w:r>
-    </w:p>
-    <w:p>
-      <w:pPr>
-        <w:pStyle w:val="SPIEbodytext"/>
-        <w:rPr>
-          <w:lang w:val="pt-PT"/>
-        </w:rPr>
-      </w:pPr>
-      <w:r>
-        <w:rPr>
-          <w:u w:val="single"/>
-          <w:lang w:val="pt-PT"/>
-        </w:rPr>
-        <w:t>Decision Trees:</w:t>
-      </w:r>
-      <w:r>
-        <w:rPr>
-          <w:lang w:val="pt-PT"/>
-        </w:rPr>
-        <w:t xml:space="preserve"> Variou-se </w:t>
-      </w:r>
-      <w:r>
-        <w:rPr>
-          <w:i/>
-          <w:lang w:val="pt-PT"/>
-        </w:rPr>
-        <w:t>min_samples_split</w:t>
-      </w:r>
-      <w:r>
-        <w:rPr>
-          <w:lang w:val="pt-PT"/>
-        </w:rPr>
-        <w:t xml:space="preserve"> entre 2 e 50.</w:t>
-      </w:r>
-    </w:p>
-    <w:p>
-      <w:pPr>
-        <w:pStyle w:val="SPIEbodytext"/>
-        <w:rPr>
-          <w:lang w:val="pt-BR"/>
-        </w:rPr>
-      </w:pPr>
-      <w:r>
-        <w:rPr>
-          <w:u w:val="single"/>
-          <w:lang w:val="pt-BR"/>
-        </w:rPr>
-        <w:t>Random Forests:</w:t>
-      </w:r>
-      <w:r>
-        <w:rPr>
-          <w:lang w:val="pt-BR"/>
-        </w:rPr>
-        <w:t xml:space="preserve"> Variou-se </w:t>
-      </w:r>
-      <w:r>
-        <w:rPr>
-          <w:i/>
-          <w:lang w:val="pt-BR"/>
-        </w:rPr>
-        <w:t xml:space="preserve">min_samples_split </w:t>
-      </w:r>
-      <w:r>
-        <w:rPr>
-          <w:lang w:val="pt-BR"/>
-        </w:rPr>
-        <w:t xml:space="preserve">entre 2 a 100 e </w:t>
-      </w:r>
-      <w:r>
-        <w:rPr>
-          <w:i/>
-          <w:lang w:val="pt-BR"/>
-        </w:rPr>
-        <w:t>n_estimators</w:t>
-      </w:r>
-      <w:r>
-        <w:rPr>
-          <w:lang w:val="pt-BR"/>
-        </w:rPr>
-        <w:t xml:space="preserve"> entre 2 e 50.</w:t>
-      </w:r>
-    </w:p>
-    <w:p>
-      <w:pPr>
-        <w:pStyle w:val="Heading2"/>
-      </w:pPr>
-      <w:bookmarkStart w:id="23" w:name="_Toc529983080"/>
-      <w:r>
-        <w:t>Results</w:t>
-      </w:r>
-      <w:bookmarkEnd w:id="23"/>
-    </w:p>
-    <w:p>
-      <w:pPr>
-        <w:pStyle w:val="SPIEbodytext"/>
-        <w:rPr>
-          <w:rStyle w:val="fontstyle01"/>
-          <w:rFonts w:ascii="CMU Serif Roman" w:hAnsi="CMU Serif Roman" w:cs="CMU Serif Roman"/>
-        </w:rPr>
-      </w:pPr>
-      <w:proofErr w:type="spellStart"/>
-      <w:r>
-        <w:rPr>
-          <w:rStyle w:val="fontstyle01"/>
-          <w:rFonts w:ascii="CMU Serif Roman" w:hAnsi="CMU Serif Roman" w:cs="CMU Serif Roman"/>
-        </w:rPr>
-        <w:t>Vunc</w:t>
-      </w:r>
-      <w:proofErr w:type="spellEnd"/>
-      <w:r>
-        <w:rPr>
-          <w:rStyle w:val="fontstyle01"/>
-          <w:rFonts w:ascii="CMU Serif Roman" w:hAnsi="CMU Serif Roman" w:cs="CMU Serif Roman"/>
-        </w:rPr>
-        <w:t xml:space="preserve"> </w:t>
-      </w:r>
-      <w:proofErr w:type="spellStart"/>
-      <w:r>
-        <w:rPr>
-          <w:rStyle w:val="fontstyle01"/>
-          <w:rFonts w:ascii="CMU Serif Roman" w:hAnsi="CMU Serif Roman" w:cs="CMU Serif Roman"/>
-        </w:rPr>
-        <w:t>sed</w:t>
-      </w:r>
-      <w:proofErr w:type="spellEnd"/>
-      <w:r>
-        <w:rPr>
-          <w:rStyle w:val="fontstyle01"/>
-          <w:rFonts w:ascii="CMU Serif Roman" w:hAnsi="CMU Serif Roman" w:cs="CMU Serif Roman"/>
-        </w:rPr>
-        <w:t xml:space="preserve"> </w:t>
-      </w:r>
-      <w:proofErr w:type="spellStart"/>
-      <w:r>
-        <w:rPr>
-          <w:rStyle w:val="fontstyle01"/>
-          <w:rFonts w:ascii="CMU Serif Roman" w:hAnsi="CMU Serif Roman" w:cs="CMU Serif Roman"/>
-        </w:rPr>
-        <w:t>eede</w:t>
-      </w:r>
-      <w:proofErr w:type="spellEnd"/>
-      <w:r>
-        <w:rPr>
-          <w:rStyle w:val="fontstyle01"/>
-          <w:rFonts w:ascii="CMU Serif Roman" w:hAnsi="CMU Serif Roman" w:cs="CMU Serif Roman"/>
-        </w:rPr>
-        <w:t xml:space="preserve">. </w:t>
-      </w:r>
-      <w:proofErr w:type="spellStart"/>
-      <w:r>
-        <w:rPr>
-          <w:rStyle w:val="fontstyle01"/>
-          <w:rFonts w:ascii="CMU Serif Roman" w:hAnsi="CMU Serif Roman" w:cs="CMU Serif Roman"/>
-        </w:rPr>
-        <w:t>Praesent</w:t>
-      </w:r>
-      <w:proofErr w:type="spellEnd"/>
-      <w:r>
-        <w:rPr>
-          <w:rStyle w:val="fontstyle01"/>
-          <w:rFonts w:ascii="CMU Serif Roman" w:hAnsi="CMU Serif Roman" w:cs="CMU Serif Roman"/>
-        </w:rPr>
-        <w:t xml:space="preserve"> vitae </w:t>
-      </w:r>
-      <w:proofErr w:type="spellStart"/>
-      <w:r>
-        <w:rPr>
-          <w:rStyle w:val="fontstyle01"/>
-          <w:rFonts w:ascii="CMU Serif Roman" w:hAnsi="CMU Serif Roman" w:cs="CMU Serif Roman"/>
-        </w:rPr>
-        <w:t>lectus</w:t>
-      </w:r>
-      <w:proofErr w:type="spellEnd"/>
-      <w:r>
-        <w:rPr>
-          <w:rStyle w:val="fontstyle01"/>
-          <w:rFonts w:ascii="CMU Serif Roman" w:hAnsi="CMU Serif Roman" w:cs="CMU Serif Roman"/>
-        </w:rPr>
-        <w:t xml:space="preserve">. </w:t>
-      </w:r>
-      <w:proofErr w:type="spellStart"/>
-      <w:r>
-        <w:rPr>
-          <w:rStyle w:val="fontstyle01"/>
-          <w:rFonts w:ascii="CMU Serif Roman" w:hAnsi="CMU Serif Roman" w:cs="CMU Serif Roman"/>
-        </w:rPr>
-        <w:t>Praesent</w:t>
-      </w:r>
-      <w:proofErr w:type="spellEnd"/>
-      <w:r>
-        <w:rPr>
-          <w:rStyle w:val="fontstyle01"/>
-          <w:rFonts w:ascii="CMU Serif Roman" w:hAnsi="CMU Serif Roman" w:cs="CMU Serif Roman"/>
-        </w:rPr>
-        <w:t xml:space="preserve"> </w:t>
-      </w:r>
-      <w:proofErr w:type="spellStart"/>
-      <w:r>
-        <w:rPr>
-          <w:rStyle w:val="fontstyle01"/>
-          <w:rFonts w:ascii="CMU Serif Roman" w:hAnsi="CMU Serif Roman" w:cs="CMU Serif Roman"/>
-        </w:rPr>
-        <w:t>neque</w:t>
-      </w:r>
-      <w:proofErr w:type="spellEnd"/>
-      <w:r>
-        <w:rPr>
-          <w:rStyle w:val="fontstyle01"/>
-          <w:rFonts w:ascii="CMU Serif Roman" w:hAnsi="CMU Serif Roman" w:cs="CMU Serif Roman"/>
-        </w:rPr>
-        <w:t xml:space="preserve"> </w:t>
-      </w:r>
-      <w:proofErr w:type="spellStart"/>
-      <w:r>
-        <w:rPr>
-          <w:rStyle w:val="fontstyle01"/>
-          <w:rFonts w:ascii="CMU Serif Roman" w:hAnsi="CMU Serif Roman" w:cs="CMU Serif Roman"/>
-        </w:rPr>
-        <w:t>justo</w:t>
-      </w:r>
-      <w:proofErr w:type="spellEnd"/>
-      <w:r>
-        <w:rPr>
-          <w:rStyle w:val="fontstyle01"/>
-          <w:rFonts w:ascii="CMU Serif Roman" w:hAnsi="CMU Serif Roman" w:cs="CMU Serif Roman"/>
-        </w:rPr>
-        <w:t xml:space="preserve">, </w:t>
-      </w:r>
-      <w:proofErr w:type="spellStart"/>
-      <w:r>
-        <w:rPr>
-          <w:rStyle w:val="fontstyle01"/>
-          <w:rFonts w:ascii="CMU Serif Roman" w:hAnsi="CMU Serif Roman" w:cs="CMU Serif Roman"/>
-        </w:rPr>
-        <w:t>vehicula</w:t>
-      </w:r>
-      <w:proofErr w:type="spellEnd"/>
-      <w:r>
-        <w:rPr>
-          <w:rStyle w:val="fontstyle01"/>
-          <w:rFonts w:ascii="CMU Serif Roman" w:hAnsi="CMU Serif Roman" w:cs="CMU Serif Roman"/>
-        </w:rPr>
-        <w:t xml:space="preserve"> </w:t>
-      </w:r>
-      <w:proofErr w:type="spellStart"/>
-      <w:r>
-        <w:rPr>
-          <w:rStyle w:val="fontstyle01"/>
-          <w:rFonts w:ascii="CMU Serif Roman" w:hAnsi="CMU Serif Roman" w:cs="CMU Serif Roman"/>
-        </w:rPr>
-        <w:t>eget</w:t>
-      </w:r>
-      <w:proofErr w:type="spellEnd"/>
-      <w:r>
-        <w:rPr>
-          <w:rStyle w:val="fontstyle01"/>
-          <w:rFonts w:ascii="CMU Serif Roman" w:hAnsi="CMU Serif Roman" w:cs="CMU Serif Roman"/>
-        </w:rPr>
-        <w:t xml:space="preserve">, </w:t>
-      </w:r>
-      <w:proofErr w:type="spellStart"/>
-      <w:r>
-        <w:rPr>
-          <w:rStyle w:val="fontstyle01"/>
-          <w:rFonts w:ascii="CMU Serif Roman" w:hAnsi="CMU Serif Roman" w:cs="CMU Serif Roman"/>
-        </w:rPr>
-        <w:t>interdum</w:t>
-      </w:r>
-      <w:proofErr w:type="spellEnd"/>
-      <w:r>
-        <w:rPr>
-          <w:rStyle w:val="fontstyle01"/>
-          <w:rFonts w:ascii="CMU Serif Roman" w:hAnsi="CMU Serif Roman" w:cs="CMU Serif Roman"/>
-        </w:rPr>
-        <w:t xml:space="preserve"> id, </w:t>
-      </w:r>
-      <w:proofErr w:type="spellStart"/>
-      <w:r>
-        <w:rPr>
-          <w:rStyle w:val="fontstyle01"/>
-          <w:rFonts w:ascii="CMU Serif Roman" w:hAnsi="CMU Serif Roman" w:cs="CMU Serif Roman"/>
-        </w:rPr>
-        <w:t>facilisis</w:t>
-      </w:r>
-      <w:proofErr w:type="spellEnd"/>
-      <w:r>
-        <w:rPr>
-          <w:rStyle w:val="fontstyle01"/>
-          <w:rFonts w:ascii="CMU Serif Roman" w:hAnsi="CMU Serif Roman" w:cs="CMU Serif Roman"/>
-        </w:rPr>
-        <w:t xml:space="preserve"> et, </w:t>
-      </w:r>
-      <w:proofErr w:type="spellStart"/>
-      <w:r>
-        <w:rPr>
-          <w:rStyle w:val="fontstyle01"/>
-          <w:rFonts w:ascii="CMU Serif Roman" w:hAnsi="CMU Serif Roman" w:cs="CMU Serif Roman"/>
-        </w:rPr>
-        <w:t>nibh</w:t>
-      </w:r>
-      <w:proofErr w:type="spellEnd"/>
-      <w:r>
-        <w:rPr>
-          <w:rStyle w:val="fontstyle01"/>
-          <w:rFonts w:ascii="CMU Serif Roman" w:hAnsi="CMU Serif Roman" w:cs="CMU Serif Roman"/>
-        </w:rPr>
-        <w:t xml:space="preserve"> </w:t>
-      </w:r>
-      <w:proofErr w:type="spellStart"/>
-      <w:r>
-        <w:rPr>
-          <w:rStyle w:val="fontstyle01"/>
-          <w:rFonts w:ascii="CMU Serif Roman" w:hAnsi="CMU Serif Roman" w:cs="CMU Serif Roman"/>
-        </w:rPr>
-        <w:t>adsumes</w:t>
-      </w:r>
-      <w:proofErr w:type="spellEnd"/>
-      <w:r>
-        <w:rPr>
-          <w:rStyle w:val="fontstyle01"/>
-          <w:rFonts w:ascii="CMU Serif Roman" w:hAnsi="CMU Serif Roman" w:cs="CMU Serif Roman"/>
-        </w:rPr>
-        <w:t>.</w:t>
-      </w:r>
-      <w:r>
-        <w:rPr>
-          <w:rFonts w:ascii="CMU Serif Roman" w:hAnsi="CMU Serif Roman" w:cs="CMU Serif Roman"/>
-          <w:color w:val="000000"/>
-          <w:szCs w:val="20"/>
-        </w:rPr>
-        <w:br/>
-      </w:r>
-      <w:proofErr w:type="spellStart"/>
-      <w:r>
-        <w:rPr>
-          <w:rStyle w:val="fontstyle01"/>
-          <w:rFonts w:ascii="CMU Serif Roman" w:hAnsi="CMU Serif Roman" w:cs="CMU Serif Roman"/>
-        </w:rPr>
-        <w:t>Phasellus</w:t>
-      </w:r>
-      <w:proofErr w:type="spellEnd"/>
-      <w:r>
-        <w:rPr>
-          <w:rStyle w:val="fontstyle01"/>
-          <w:rFonts w:ascii="CMU Serif Roman" w:hAnsi="CMU Serif Roman" w:cs="CMU Serif Roman"/>
-        </w:rPr>
-        <w:t xml:space="preserve"> at </w:t>
-      </w:r>
-      <w:proofErr w:type="spellStart"/>
-      <w:r>
-        <w:rPr>
-          <w:rStyle w:val="fontstyle01"/>
-          <w:rFonts w:ascii="CMU Serif Roman" w:hAnsi="CMU Serif Roman" w:cs="CMU Serif Roman"/>
-        </w:rPr>
-        <w:t>purus</w:t>
-      </w:r>
-      <w:proofErr w:type="spellEnd"/>
-      <w:r>
-        <w:rPr>
-          <w:rStyle w:val="fontstyle01"/>
-          <w:rFonts w:ascii="CMU Serif Roman" w:hAnsi="CMU Serif Roman" w:cs="CMU Serif Roman"/>
-        </w:rPr>
-        <w:t xml:space="preserve"> et libero </w:t>
-      </w:r>
-      <w:proofErr w:type="spellStart"/>
-      <w:r>
-        <w:rPr>
-          <w:rStyle w:val="fontstyle01"/>
-          <w:rFonts w:ascii="CMU Serif Roman" w:hAnsi="CMU Serif Roman" w:cs="CMU Serif Roman"/>
-        </w:rPr>
-        <w:t>lacinia</w:t>
-      </w:r>
-      <w:proofErr w:type="spellEnd"/>
-      <w:r>
-        <w:rPr>
-          <w:rStyle w:val="fontstyle01"/>
-          <w:rFonts w:ascii="CMU Serif Roman" w:hAnsi="CMU Serif Roman" w:cs="CMU Serif Roman"/>
-        </w:rPr>
-        <w:t xml:space="preserve"> dictum. </w:t>
-      </w:r>
-      <w:proofErr w:type="spellStart"/>
-      <w:r>
-        <w:rPr>
-          <w:rStyle w:val="fontstyle01"/>
-          <w:rFonts w:ascii="CMU Serif Roman" w:hAnsi="CMU Serif Roman" w:cs="CMU Serif Roman"/>
-        </w:rPr>
-        <w:t>Fusce</w:t>
-      </w:r>
-      <w:proofErr w:type="spellEnd"/>
-      <w:r>
-        <w:rPr>
-          <w:rStyle w:val="fontstyle01"/>
-          <w:rFonts w:ascii="CMU Serif Roman" w:hAnsi="CMU Serif Roman" w:cs="CMU Serif Roman"/>
-        </w:rPr>
-        <w:t xml:space="preserve"> </w:t>
-      </w:r>
-      <w:proofErr w:type="spellStart"/>
-      <w:r>
-        <w:rPr>
-          <w:rStyle w:val="fontstyle01"/>
-          <w:rFonts w:ascii="CMU Serif Roman" w:hAnsi="CMU Serif Roman" w:cs="CMU Serif Roman"/>
-        </w:rPr>
-        <w:t>aliquet</w:t>
-      </w:r>
-      <w:proofErr w:type="spellEnd"/>
-      <w:r>
-        <w:rPr>
-          <w:rStyle w:val="fontstyle01"/>
-          <w:rFonts w:ascii="CMU Serif Roman" w:hAnsi="CMU Serif Roman" w:cs="CMU Serif Roman"/>
-        </w:rPr>
-        <w:t xml:space="preserve">. </w:t>
-      </w:r>
-      <w:proofErr w:type="spellStart"/>
-      <w:r>
-        <w:rPr>
-          <w:rStyle w:val="fontstyle01"/>
-          <w:rFonts w:ascii="CMU Serif Roman" w:hAnsi="CMU Serif Roman" w:cs="CMU Serif Roman"/>
-        </w:rPr>
-        <w:t>Nulla</w:t>
-      </w:r>
-      <w:proofErr w:type="spellEnd"/>
-      <w:r>
-        <w:rPr>
-          <w:rStyle w:val="fontstyle01"/>
-          <w:rFonts w:ascii="CMU Serif Roman" w:hAnsi="CMU Serif Roman" w:cs="CMU Serif Roman"/>
-        </w:rPr>
-        <w:t xml:space="preserve"> </w:t>
-      </w:r>
-      <w:proofErr w:type="spellStart"/>
-      <w:r>
-        <w:rPr>
-          <w:rStyle w:val="fontstyle01"/>
-          <w:rFonts w:ascii="CMU Serif Roman" w:hAnsi="CMU Serif Roman" w:cs="CMU Serif Roman"/>
-        </w:rPr>
-        <w:t>eu</w:t>
-      </w:r>
-      <w:proofErr w:type="spellEnd"/>
-      <w:r>
-        <w:rPr>
-          <w:rStyle w:val="fontstyle01"/>
-          <w:rFonts w:ascii="CMU Serif Roman" w:hAnsi="CMU Serif Roman" w:cs="CMU Serif Roman"/>
-        </w:rPr>
-        <w:t xml:space="preserve"> ante </w:t>
-      </w:r>
-      <w:proofErr w:type="spellStart"/>
-      <w:r>
-        <w:rPr>
-          <w:rStyle w:val="fontstyle01"/>
-          <w:rFonts w:ascii="CMU Serif Roman" w:hAnsi="CMU Serif Roman" w:cs="CMU Serif Roman"/>
-        </w:rPr>
-        <w:t>placerat</w:t>
-      </w:r>
-      <w:proofErr w:type="spellEnd"/>
-      <w:r>
-        <w:rPr>
-          <w:rStyle w:val="fontstyle01"/>
-          <w:rFonts w:ascii="CMU Serif Roman" w:hAnsi="CMU Serif Roman" w:cs="CMU Serif Roman"/>
-        </w:rPr>
-        <w:t xml:space="preserve"> </w:t>
-      </w:r>
-      <w:proofErr w:type="spellStart"/>
-      <w:r>
-        <w:rPr>
-          <w:rStyle w:val="fontstyle01"/>
-          <w:rFonts w:ascii="CMU Serif Roman" w:hAnsi="CMU Serif Roman" w:cs="CMU Serif Roman"/>
-        </w:rPr>
-        <w:t>leo</w:t>
-      </w:r>
-      <w:proofErr w:type="spellEnd"/>
-      <w:r>
-        <w:rPr>
-          <w:rStyle w:val="fontstyle01"/>
-          <w:rFonts w:ascii="CMU Serif Roman" w:hAnsi="CMU Serif Roman" w:cs="CMU Serif Roman"/>
-        </w:rPr>
-        <w:t xml:space="preserve"> semper dictum.</w:t>
-      </w:r>
     </w:p>
     <w:p>
       <w:pPr>
@@ -9367,6 +9395,7 @@
           <w:noProof/>
           <w:lang w:val="pt-PT" w:eastAsia="pt-PT"/>
         </w:rPr>
+        <w:lastRenderedPageBreak/>
         <w:drawing>
           <wp:inline distT="0" distB="5715" distL="0" distR="0">
             <wp:extent cx="6172835" cy="3816985"/>
@@ -9385,7 +9414,7 @@
                     </pic:cNvPicPr>
                   </pic:nvPicPr>
                   <pic:blipFill>
-                    <a:blip r:embed="rId20"/>
+                    <a:blip r:embed="rId24"/>
                     <a:stretch>
                       <a:fillRect/>
                     </a:stretch>
@@ -9417,14 +9446,14 @@
           <w:rFonts w:ascii="CMU Serif Roman" w:hAnsi="CMU Serif Roman" w:cs="CMU Serif Roman"/>
         </w:rPr>
       </w:pPr>
-      <w:bookmarkStart w:id="24" w:name="_Toc529983081"/>
+      <w:bookmarkStart w:id="22" w:name="_Toc529983081"/>
       <w:r>
         <w:rPr>
           <w:rFonts w:ascii="CMU Serif Roman" w:hAnsi="CMU Serif Roman" w:cs="CMU Serif Roman"/>
         </w:rPr>
         <w:t>Critical Analysis</w:t>
       </w:r>
-      <w:bookmarkEnd w:id="24"/>
+      <w:bookmarkEnd w:id="22"/>
     </w:p>
     <w:p>
       <w:pPr>
@@ -9834,14 +9863,14 @@
           <w:rFonts w:ascii="CMU Serif Roman" w:hAnsi="CMU Serif Roman" w:cs="CMU Serif Roman"/>
         </w:rPr>
       </w:pPr>
-      <w:bookmarkStart w:id="25" w:name="_Toc529983082"/>
+      <w:bookmarkStart w:id="23" w:name="_Toc529983082"/>
       <w:r>
         <w:rPr>
           <w:rFonts w:ascii="CMU Serif Roman" w:hAnsi="CMU Serif Roman" w:cs="CMU Serif Roman"/>
         </w:rPr>
         <w:t>Conclusions</w:t>
       </w:r>
-      <w:bookmarkEnd w:id="25"/>
+      <w:bookmarkEnd w:id="23"/>
     </w:p>
     <w:p>
       <w:pPr>
@@ -10238,8 +10267,8 @@
       </w:r>
     </w:p>
     <w:sectPr>
-      <w:headerReference w:type="default" r:id="rId21"/>
-      <w:footerReference w:type="default" r:id="rId22"/>
+      <w:headerReference w:type="default" r:id="rId25"/>
+      <w:footerReference w:type="default" r:id="rId26"/>
       <w:pgSz w:w="11906" w:h="16838"/>
       <w:pgMar w:top="1440" w:right="1094" w:bottom="1348" w:left="1094" w:header="0" w:footer="0" w:gutter="0"/>
       <w:cols w:space="720"/>
@@ -10445,7 +10474,7 @@
   <w:abstractNum w:abstractNumId="1" w15:restartNumberingAfterBreak="0">
     <w:nsid w:val="4D242D44"/>
     <w:multiLevelType w:val="hybridMultilevel"/>
-    <w:tmpl w:val="AE8E0E4E"/>
+    <w:tmpl w:val="18EEDBC8"/>
     <w:lvl w:ilvl="0" w:tplc="C5EEBF14">
       <w:start w:val="1"/>
       <w:numFmt w:val="bullet"/>
@@ -10458,7 +10487,7 @@
         <w:rFonts w:ascii="Symbol" w:hAnsi="Symbol" w:hint="default"/>
       </w:rPr>
     </w:lvl>
-    <w:lvl w:ilvl="1" w:tplc="08160003" w:tentative="1">
+    <w:lvl w:ilvl="1" w:tplc="08160003">
       <w:start w:val="1"/>
       <w:numFmt w:val="bullet"/>
       <w:lvlText w:val="o"/>
@@ -10784,7 +10813,7 @@
   <w:abstractNum w:abstractNumId="4" w15:restartNumberingAfterBreak="0">
     <w:nsid w:val="7B762C35"/>
     <w:multiLevelType w:val="multilevel"/>
-    <w:tmpl w:val="506A4630"/>
+    <w:tmpl w:val="C4E2C9BA"/>
     <w:lvl w:ilvl="0">
       <w:start w:val="1"/>
       <w:numFmt w:val="decimal"/>
@@ -11338,7 +11367,7 @@
     <w:basedOn w:val="Heading1"/>
     <w:autoRedefine/>
     <w:qFormat/>
-    <w:rsid w:val="00EA4383"/>
+    <w:rsid w:val="001D554B"/>
     <w:pPr>
       <w:numPr>
         <w:ilvl w:val="2"/>

</xml_diff>